<commit_message>
@FelipeAndradex Atualização no objetivo da documentação e mudanças na verificação da página de cadastro de empresa
</commit_message>
<xml_diff>
--- a/Mercurio/Documentacao/Documentacao-PROJETO-MERCURIO (1).docx
+++ b/Mercurio/Documentacao/Documentacao-PROJETO-MERCURIO (1).docx
@@ -1,6 +1,6 @@
 
 <file path=word/document.xml><?xml version="1.0" encoding="utf-8"?>
-<w:document xmlns:wpc="http://schemas.microsoft.com/office/word/2010/wordprocessingCanvas" xmlns:cx="http://schemas.microsoft.com/office/drawing/2014/chartex" xmlns:cx1="http://schemas.microsoft.com/office/drawing/2015/9/8/chartex" xmlns:cx2="http://schemas.microsoft.com/office/drawing/2015/10/21/chartex" xmlns:cx3="http://schemas.microsoft.com/office/drawing/2016/5/9/chartex" xmlns:cx4="http://schemas.microsoft.com/office/drawing/2016/5/10/chartex" xmlns:cx5="http://schemas.microsoft.com/office/drawing/2016/5/11/chartex" xmlns:cx6="http://schemas.microsoft.com/office/drawing/2016/5/12/chartex" xmlns:cx7="http://schemas.microsoft.com/office/drawing/2016/5/13/chartex" xmlns:cx8="http://schemas.microsoft.com/office/drawing/2016/5/14/chartex" xmlns:mc="http://schemas.openxmlformats.org/markup-compatibility/2006" xmlns:aink="http://schemas.microsoft.com/office/drawing/2016/ink" xmlns:am3d="http://schemas.microsoft.com/office/drawing/2017/model3d" xmlns:o="urn:schemas-microsoft-com:office:office" xmlns:oel="http://schemas.microsoft.com/office/2019/extlst" xmlns:r="http://schemas.openxmlformats.org/officeDocument/2006/relationships" xmlns:m="http://schemas.openxmlformats.org/officeDocument/2006/math" xmlns:v="urn:schemas-microsoft-com:vml" xmlns:wp14="http://schemas.microsoft.com/office/word/2010/wordprocessingDrawing" xmlns:wp="http://schemas.openxmlformats.org/drawingml/2006/wordprocessingDrawing" xmlns:w10="urn:schemas-microsoft-com:office:word" xmlns:w="http://schemas.openxmlformats.org/wordprocessingml/2006/main" xmlns:w14="http://schemas.microsoft.com/office/word/2010/wordml" xmlns:w15="http://schemas.microsoft.com/office/word/2012/wordml" xmlns:w16cex="http://schemas.microsoft.com/office/word/2018/wordml/cex" xmlns:w16cid="http://schemas.microsoft.com/office/word/2016/wordml/cid" xmlns:w16="http://schemas.microsoft.com/office/word/2018/wordml" xmlns:w16sdtdh="http://schemas.microsoft.com/office/word/2020/wordml/sdtdatahash" xmlns:w16se="http://schemas.microsoft.com/office/word/2015/wordml/symex" xmlns:wpg="http://schemas.microsoft.com/office/word/2010/wordprocessingGroup" xmlns:wpi="http://schemas.microsoft.com/office/word/2010/wordprocessingInk" xmlns:wne="http://schemas.microsoft.com/office/word/2006/wordml" xmlns:wps="http://schemas.microsoft.com/office/word/2010/wordprocessingShape" mc:Ignorable="w14 w15 w16se w16cid w16 w16cex w16sdtdh wp14">
+<w:document xmlns:wpc="http://schemas.microsoft.com/office/word/2010/wordprocessingCanvas" xmlns:cx="http://schemas.microsoft.com/office/drawing/2014/chartex" xmlns:cx1="http://schemas.microsoft.com/office/drawing/2015/9/8/chartex" xmlns:cx2="http://schemas.microsoft.com/office/drawing/2015/10/21/chartex" xmlns:cx3="http://schemas.microsoft.com/office/drawing/2016/5/9/chartex" xmlns:cx4="http://schemas.microsoft.com/office/drawing/2016/5/10/chartex" xmlns:cx5="http://schemas.microsoft.com/office/drawing/2016/5/11/chartex" xmlns:cx6="http://schemas.microsoft.com/office/drawing/2016/5/12/chartex" xmlns:cx7="http://schemas.microsoft.com/office/drawing/2016/5/13/chartex" xmlns:cx8="http://schemas.microsoft.com/office/drawing/2016/5/14/chartex" xmlns:mc="http://schemas.openxmlformats.org/markup-compatibility/2006" xmlns:aink="http://schemas.microsoft.com/office/drawing/2016/ink" xmlns:am3d="http://schemas.microsoft.com/office/drawing/2017/model3d" xmlns:o="urn:schemas-microsoft-com:office:office" xmlns:oel="http://schemas.microsoft.com/office/2019/extlst" xmlns:r="http://schemas.openxmlformats.org/officeDocument/2006/relationships" xmlns:m="http://schemas.openxmlformats.org/officeDocument/2006/math" xmlns:v="urn:schemas-microsoft-com:vml" xmlns:wp14="http://schemas.microsoft.com/office/word/2010/wordprocessingDrawing" xmlns:wp="http://schemas.openxmlformats.org/drawingml/2006/wordprocessingDrawing" xmlns:w10="urn:schemas-microsoft-com:office:word" xmlns:w="http://schemas.openxmlformats.org/wordprocessingml/2006/main" xmlns:w14="http://schemas.microsoft.com/office/word/2010/wordml" xmlns:w15="http://schemas.microsoft.com/office/word/2012/wordml" xmlns:w16cex="http://schemas.microsoft.com/office/word/2018/wordml/cex" xmlns:w16cid="http://schemas.microsoft.com/office/word/2016/wordml/cid" xmlns:w16="http://schemas.microsoft.com/office/word/2018/wordml" xmlns:w16du="http://schemas.microsoft.com/office/word/2023/wordml/word16du" xmlns:w16sdtdh="http://schemas.microsoft.com/office/word/2020/wordml/sdtdatahash" xmlns:w16se="http://schemas.microsoft.com/office/word/2015/wordml/symex" xmlns:wpg="http://schemas.microsoft.com/office/word/2010/wordprocessingGroup" xmlns:wpi="http://schemas.microsoft.com/office/word/2010/wordprocessingInk" xmlns:wne="http://schemas.microsoft.com/office/word/2006/wordml" xmlns:wps="http://schemas.microsoft.com/office/word/2010/wordprocessingShape" mc:Ignorable="w14 w15 w16se w16cid w16 w16cex w16sdtdh wp14">
   <w:body>
     <w:p>
       <w:pPr>
@@ -221,7 +221,6 @@
     <w:p>
       <w:pPr>
         <w:ind w:left="0"/>
-        <w:jc w:val="center"/>
       </w:pPr>
     </w:p>
     <w:p>
@@ -968,13 +967,7 @@
         <w:rPr>
           <w:color w:val="auto"/>
         </w:rPr>
-        <w:t>Por fim, a utilização de sensores de bloqueio pode contribuir para a segurança dos clientes e funcionários do mercado, evitando acidentes e garantindo o cumprimento das normas de saúde e segurança. Esses benefícios podem tornar o mercado mais competitivo e eficiente, contribuindo para o sucesso do estabelecimento a longo prazo</w:t>
-      </w:r>
-      <w:r>
-        <w:rPr>
-          <w:color w:val="auto"/>
-        </w:rPr>
-        <w:t>.</w:t>
+        <w:t>Por fim, a utilização de sensores de bloqueio pode contribuir para a segurança dos clientes e funcionários do mercado, evitando acidentes e garantindo o cumprimento das normas de saúde e segurança. Esses benefícios podem tornar o mercado mais competitivo e eficiente, contribuindo para o sucesso do estabelecimento a longo prazo.</w:t>
       </w:r>
     </w:p>
     <w:p>
@@ -997,8 +990,58 @@
         <w:rPr>
           <w:color w:val="auto"/>
         </w:rPr>
-        <w:t>O objetivo deste projeto é implementar um sistema de controle de fluxo de pessoas em um mercado por meio de sensores de bloqueio, permitindo a gestão dos dados fornecidos pelos sensores. Com a utilização dos sensores, será possível coletar informações sobre o fluxo de pessoas no mercado, permitindo a identificação de picos de movimento e de horários de maior circulação. Esses dados serão analisados e utilizados para otimizar a distribuição dos produtos e a disposição das prateleiras, melhorando a experiência do cliente e aumentando as vendas do mercado. A gestão eficiente desses dados também permitirá a identificação de problemas no fluxo de pessoas, possibilitando ações corretivas para evitar congestionamentos e garantir a segurança dos clientes.</w:t>
-      </w:r>
+        <w:t>O objetivo deste projeto é implementar um sistema de controle de fluxo de pessoas em um mercado por meio de sensores de bloqueio, permitindo a gestão dos dados fornecidos pelos sensores</w:t>
+      </w:r>
+      <w:r>
+        <w:rPr>
+          <w:color w:val="auto"/>
+        </w:rPr>
+        <w:t>,</w:t>
+      </w:r>
+      <w:r>
+        <w:rPr>
+          <w:color w:val="auto"/>
+        </w:rPr>
+        <w:t xml:space="preserve"> analis</w:t>
+      </w:r>
+      <w:r>
+        <w:rPr>
+          <w:color w:val="auto"/>
+        </w:rPr>
+        <w:t>ando</w:t>
+      </w:r>
+      <w:r>
+        <w:rPr>
+          <w:color w:val="auto"/>
+        </w:rPr>
+        <w:t xml:space="preserve"> e otimiza</w:t>
+      </w:r>
+      <w:r>
+        <w:rPr>
+          <w:color w:val="auto"/>
+        </w:rPr>
+        <w:t>ndo</w:t>
+      </w:r>
+      <w:r>
+        <w:rPr>
+          <w:color w:val="auto"/>
+        </w:rPr>
+        <w:t xml:space="preserve"> a distribuição dos produtos e a disposição das prateleiras, melhorando a experiência do cliente e aumentando as vendas do mercado. </w:t>
+      </w:r>
+    </w:p>
+    <w:p>
+      <w:pPr>
+        <w:rPr>
+          <w:color w:val="auto"/>
+        </w:rPr>
+      </w:pPr>
+    </w:p>
+    <w:p>
+      <w:pPr>
+        <w:rPr>
+          <w:color w:val="auto"/>
+        </w:rPr>
+      </w:pPr>
     </w:p>
     <w:p>
       <w:pPr>
@@ -1951,40 +1994,8 @@
       <w:r>
         <w:br w:type="page"/>
       </w:r>
-    </w:p>
-    <w:p>
-      <w:pPr>
-        <w:pStyle w:val="Ttulo1"/>
-        <w:spacing w:before="240"/>
-        <w:ind w:left="705" w:firstLine="710"/>
-      </w:pPr>
       <w:bookmarkStart w:id="10" w:name="_3rdcrjn" w:colFirst="0" w:colLast="0"/>
       <w:bookmarkEnd w:id="10"/>
-      <w:r>
-        <w:lastRenderedPageBreak/>
-        <w:t>Diagrama de Negócio</w:t>
-      </w:r>
-    </w:p>
-    <w:p>
-      <w:pPr>
-        <w:spacing w:before="240" w:after="0"/>
-        <w:ind w:left="0" w:right="0"/>
-        <w:jc w:val="left"/>
-      </w:pPr>
-    </w:p>
-    <w:p>
-      <w:pPr>
-        <w:spacing w:before="240" w:after="0"/>
-        <w:ind w:left="0" w:right="0"/>
-        <w:jc w:val="left"/>
-      </w:pPr>
-    </w:p>
-    <w:p>
-      <w:pPr>
-        <w:spacing w:before="240" w:after="0"/>
-        <w:ind w:left="0" w:right="0"/>
-        <w:jc w:val="left"/>
-      </w:pPr>
     </w:p>
     <w:sectPr>
       <w:headerReference w:type="even" r:id="rId7"/>
@@ -2000,7 +2011,7 @@
 </file>
 
 <file path=word/endnotes.xml><?xml version="1.0" encoding="utf-8"?>
-<w:endnotes xmlns:wpc="http://schemas.microsoft.com/office/word/2010/wordprocessingCanvas" xmlns:cx="http://schemas.microsoft.com/office/drawing/2014/chartex" xmlns:cx1="http://schemas.microsoft.com/office/drawing/2015/9/8/chartex" xmlns:cx2="http://schemas.microsoft.com/office/drawing/2015/10/21/chartex" xmlns:cx3="http://schemas.microsoft.com/office/drawing/2016/5/9/chartex" xmlns:cx4="http://schemas.microsoft.com/office/drawing/2016/5/10/chartex" xmlns:cx5="http://schemas.microsoft.com/office/drawing/2016/5/11/chartex" xmlns:cx6="http://schemas.microsoft.com/office/drawing/2016/5/12/chartex" xmlns:cx7="http://schemas.microsoft.com/office/drawing/2016/5/13/chartex" xmlns:cx8="http://schemas.microsoft.com/office/drawing/2016/5/14/chartex" xmlns:mc="http://schemas.openxmlformats.org/markup-compatibility/2006" xmlns:aink="http://schemas.microsoft.com/office/drawing/2016/ink" xmlns:am3d="http://schemas.microsoft.com/office/drawing/2017/model3d" xmlns:o="urn:schemas-microsoft-com:office:office" xmlns:oel="http://schemas.microsoft.com/office/2019/extlst" xmlns:r="http://schemas.openxmlformats.org/officeDocument/2006/relationships" xmlns:m="http://schemas.openxmlformats.org/officeDocument/2006/math" xmlns:v="urn:schemas-microsoft-com:vml" xmlns:wp14="http://schemas.microsoft.com/office/word/2010/wordprocessingDrawing" xmlns:wp="http://schemas.openxmlformats.org/drawingml/2006/wordprocessingDrawing" xmlns:w10="urn:schemas-microsoft-com:office:word" xmlns:w="http://schemas.openxmlformats.org/wordprocessingml/2006/main" xmlns:w14="http://schemas.microsoft.com/office/word/2010/wordml" xmlns:w15="http://schemas.microsoft.com/office/word/2012/wordml" xmlns:w16cex="http://schemas.microsoft.com/office/word/2018/wordml/cex" xmlns:w16cid="http://schemas.microsoft.com/office/word/2016/wordml/cid" xmlns:w16="http://schemas.microsoft.com/office/word/2018/wordml" xmlns:w16sdtdh="http://schemas.microsoft.com/office/word/2020/wordml/sdtdatahash" xmlns:w16se="http://schemas.microsoft.com/office/word/2015/wordml/symex" xmlns:wpg="http://schemas.microsoft.com/office/word/2010/wordprocessingGroup" xmlns:wpi="http://schemas.microsoft.com/office/word/2010/wordprocessingInk" xmlns:wne="http://schemas.microsoft.com/office/word/2006/wordml" xmlns:wps="http://schemas.microsoft.com/office/word/2010/wordprocessingShape" mc:Ignorable="w14 w15 w16se w16cid w16 w16cex w16sdtdh wp14">
+<w:endnotes xmlns:wpc="http://schemas.microsoft.com/office/word/2010/wordprocessingCanvas" xmlns:cx="http://schemas.microsoft.com/office/drawing/2014/chartex" xmlns:cx1="http://schemas.microsoft.com/office/drawing/2015/9/8/chartex" xmlns:cx2="http://schemas.microsoft.com/office/drawing/2015/10/21/chartex" xmlns:cx3="http://schemas.microsoft.com/office/drawing/2016/5/9/chartex" xmlns:cx4="http://schemas.microsoft.com/office/drawing/2016/5/10/chartex" xmlns:cx5="http://schemas.microsoft.com/office/drawing/2016/5/11/chartex" xmlns:cx6="http://schemas.microsoft.com/office/drawing/2016/5/12/chartex" xmlns:cx7="http://schemas.microsoft.com/office/drawing/2016/5/13/chartex" xmlns:cx8="http://schemas.microsoft.com/office/drawing/2016/5/14/chartex" xmlns:mc="http://schemas.openxmlformats.org/markup-compatibility/2006" xmlns:aink="http://schemas.microsoft.com/office/drawing/2016/ink" xmlns:am3d="http://schemas.microsoft.com/office/drawing/2017/model3d" xmlns:o="urn:schemas-microsoft-com:office:office" xmlns:oel="http://schemas.microsoft.com/office/2019/extlst" xmlns:r="http://schemas.openxmlformats.org/officeDocument/2006/relationships" xmlns:m="http://schemas.openxmlformats.org/officeDocument/2006/math" xmlns:v="urn:schemas-microsoft-com:vml" xmlns:wp14="http://schemas.microsoft.com/office/word/2010/wordprocessingDrawing" xmlns:wp="http://schemas.openxmlformats.org/drawingml/2006/wordprocessingDrawing" xmlns:w10="urn:schemas-microsoft-com:office:word" xmlns:w="http://schemas.openxmlformats.org/wordprocessingml/2006/main" xmlns:w14="http://schemas.microsoft.com/office/word/2010/wordml" xmlns:w15="http://schemas.microsoft.com/office/word/2012/wordml" xmlns:w16cex="http://schemas.microsoft.com/office/word/2018/wordml/cex" xmlns:w16cid="http://schemas.microsoft.com/office/word/2016/wordml/cid" xmlns:w16="http://schemas.microsoft.com/office/word/2018/wordml" xmlns:w16du="http://schemas.microsoft.com/office/word/2023/wordml/word16du" xmlns:w16sdtdh="http://schemas.microsoft.com/office/word/2020/wordml/sdtdatahash" xmlns:w16se="http://schemas.microsoft.com/office/word/2015/wordml/symex" xmlns:wpg="http://schemas.microsoft.com/office/word/2010/wordprocessingGroup" xmlns:wpi="http://schemas.microsoft.com/office/word/2010/wordprocessingInk" xmlns:wne="http://schemas.microsoft.com/office/word/2006/wordml" xmlns:wps="http://schemas.microsoft.com/office/word/2010/wordprocessingShape" mc:Ignorable="w14 w15 w16se w16cid w16 w16cex w16sdtdh wp14">
   <w:endnote w:type="separator" w:id="-1">
     <w:p>
       <w:pPr>
@@ -2025,7 +2036,7 @@
 </file>
 
 <file path=word/footnotes.xml><?xml version="1.0" encoding="utf-8"?>
-<w:footnotes xmlns:wpc="http://schemas.microsoft.com/office/word/2010/wordprocessingCanvas" xmlns:cx="http://schemas.microsoft.com/office/drawing/2014/chartex" xmlns:cx1="http://schemas.microsoft.com/office/drawing/2015/9/8/chartex" xmlns:cx2="http://schemas.microsoft.com/office/drawing/2015/10/21/chartex" xmlns:cx3="http://schemas.microsoft.com/office/drawing/2016/5/9/chartex" xmlns:cx4="http://schemas.microsoft.com/office/drawing/2016/5/10/chartex" xmlns:cx5="http://schemas.microsoft.com/office/drawing/2016/5/11/chartex" xmlns:cx6="http://schemas.microsoft.com/office/drawing/2016/5/12/chartex" xmlns:cx7="http://schemas.microsoft.com/office/drawing/2016/5/13/chartex" xmlns:cx8="http://schemas.microsoft.com/office/drawing/2016/5/14/chartex" xmlns:mc="http://schemas.openxmlformats.org/markup-compatibility/2006" xmlns:aink="http://schemas.microsoft.com/office/drawing/2016/ink" xmlns:am3d="http://schemas.microsoft.com/office/drawing/2017/model3d" xmlns:o="urn:schemas-microsoft-com:office:office" xmlns:oel="http://schemas.microsoft.com/office/2019/extlst" xmlns:r="http://schemas.openxmlformats.org/officeDocument/2006/relationships" xmlns:m="http://schemas.openxmlformats.org/officeDocument/2006/math" xmlns:v="urn:schemas-microsoft-com:vml" xmlns:wp14="http://schemas.microsoft.com/office/word/2010/wordprocessingDrawing" xmlns:wp="http://schemas.openxmlformats.org/drawingml/2006/wordprocessingDrawing" xmlns:w10="urn:schemas-microsoft-com:office:word" xmlns:w="http://schemas.openxmlformats.org/wordprocessingml/2006/main" xmlns:w14="http://schemas.microsoft.com/office/word/2010/wordml" xmlns:w15="http://schemas.microsoft.com/office/word/2012/wordml" xmlns:w16cex="http://schemas.microsoft.com/office/word/2018/wordml/cex" xmlns:w16cid="http://schemas.microsoft.com/office/word/2016/wordml/cid" xmlns:w16="http://schemas.microsoft.com/office/word/2018/wordml" xmlns:w16sdtdh="http://schemas.microsoft.com/office/word/2020/wordml/sdtdatahash" xmlns:w16se="http://schemas.microsoft.com/office/word/2015/wordml/symex" xmlns:wpg="http://schemas.microsoft.com/office/word/2010/wordprocessingGroup" xmlns:wpi="http://schemas.microsoft.com/office/word/2010/wordprocessingInk" xmlns:wne="http://schemas.microsoft.com/office/word/2006/wordml" xmlns:wps="http://schemas.microsoft.com/office/word/2010/wordprocessingShape" mc:Ignorable="w14 w15 w16se w16cid w16 w16cex w16sdtdh wp14">
+<w:footnotes xmlns:wpc="http://schemas.microsoft.com/office/word/2010/wordprocessingCanvas" xmlns:cx="http://schemas.microsoft.com/office/drawing/2014/chartex" xmlns:cx1="http://schemas.microsoft.com/office/drawing/2015/9/8/chartex" xmlns:cx2="http://schemas.microsoft.com/office/drawing/2015/10/21/chartex" xmlns:cx3="http://schemas.microsoft.com/office/drawing/2016/5/9/chartex" xmlns:cx4="http://schemas.microsoft.com/office/drawing/2016/5/10/chartex" xmlns:cx5="http://schemas.microsoft.com/office/drawing/2016/5/11/chartex" xmlns:cx6="http://schemas.microsoft.com/office/drawing/2016/5/12/chartex" xmlns:cx7="http://schemas.microsoft.com/office/drawing/2016/5/13/chartex" xmlns:cx8="http://schemas.microsoft.com/office/drawing/2016/5/14/chartex" xmlns:mc="http://schemas.openxmlformats.org/markup-compatibility/2006" xmlns:aink="http://schemas.microsoft.com/office/drawing/2016/ink" xmlns:am3d="http://schemas.microsoft.com/office/drawing/2017/model3d" xmlns:o="urn:schemas-microsoft-com:office:office" xmlns:oel="http://schemas.microsoft.com/office/2019/extlst" xmlns:r="http://schemas.openxmlformats.org/officeDocument/2006/relationships" xmlns:m="http://schemas.openxmlformats.org/officeDocument/2006/math" xmlns:v="urn:schemas-microsoft-com:vml" xmlns:wp14="http://schemas.microsoft.com/office/word/2010/wordprocessingDrawing" xmlns:wp="http://schemas.openxmlformats.org/drawingml/2006/wordprocessingDrawing" xmlns:w10="urn:schemas-microsoft-com:office:word" xmlns:w="http://schemas.openxmlformats.org/wordprocessingml/2006/main" xmlns:w14="http://schemas.microsoft.com/office/word/2010/wordml" xmlns:w15="http://schemas.microsoft.com/office/word/2012/wordml" xmlns:w16cex="http://schemas.microsoft.com/office/word/2018/wordml/cex" xmlns:w16cid="http://schemas.microsoft.com/office/word/2016/wordml/cid" xmlns:w16="http://schemas.microsoft.com/office/word/2018/wordml" xmlns:w16du="http://schemas.microsoft.com/office/word/2023/wordml/word16du" xmlns:w16sdtdh="http://schemas.microsoft.com/office/word/2020/wordml/sdtdatahash" xmlns:w16se="http://schemas.microsoft.com/office/word/2015/wordml/symex" xmlns:wpg="http://schemas.microsoft.com/office/word/2010/wordprocessingGroup" xmlns:wpi="http://schemas.microsoft.com/office/word/2010/wordprocessingInk" xmlns:wne="http://schemas.microsoft.com/office/word/2006/wordml" xmlns:wps="http://schemas.microsoft.com/office/word/2010/wordprocessingShape" mc:Ignorable="w14 w15 w16se w16cid w16 w16cex w16sdtdh wp14">
   <w:footnote w:type="separator" w:id="-1">
     <w:p>
       <w:pPr>
@@ -2050,7 +2061,7 @@
 </file>
 
 <file path=word/header1.xml><?xml version="1.0" encoding="utf-8"?>
-<w:hdr xmlns:wpc="http://schemas.microsoft.com/office/word/2010/wordprocessingCanvas" xmlns:cx="http://schemas.microsoft.com/office/drawing/2014/chartex" xmlns:cx1="http://schemas.microsoft.com/office/drawing/2015/9/8/chartex" xmlns:cx2="http://schemas.microsoft.com/office/drawing/2015/10/21/chartex" xmlns:cx3="http://schemas.microsoft.com/office/drawing/2016/5/9/chartex" xmlns:cx4="http://schemas.microsoft.com/office/drawing/2016/5/10/chartex" xmlns:cx5="http://schemas.microsoft.com/office/drawing/2016/5/11/chartex" xmlns:cx6="http://schemas.microsoft.com/office/drawing/2016/5/12/chartex" xmlns:cx7="http://schemas.microsoft.com/office/drawing/2016/5/13/chartex" xmlns:cx8="http://schemas.microsoft.com/office/drawing/2016/5/14/chartex" xmlns:mc="http://schemas.openxmlformats.org/markup-compatibility/2006" xmlns:aink="http://schemas.microsoft.com/office/drawing/2016/ink" xmlns:am3d="http://schemas.microsoft.com/office/drawing/2017/model3d" xmlns:o="urn:schemas-microsoft-com:office:office" xmlns:oel="http://schemas.microsoft.com/office/2019/extlst" xmlns:r="http://schemas.openxmlformats.org/officeDocument/2006/relationships" xmlns:m="http://schemas.openxmlformats.org/officeDocument/2006/math" xmlns:v="urn:schemas-microsoft-com:vml" xmlns:wp14="http://schemas.microsoft.com/office/word/2010/wordprocessingDrawing" xmlns:wp="http://schemas.openxmlformats.org/drawingml/2006/wordprocessingDrawing" xmlns:w10="urn:schemas-microsoft-com:office:word" xmlns:w="http://schemas.openxmlformats.org/wordprocessingml/2006/main" xmlns:w14="http://schemas.microsoft.com/office/word/2010/wordml" xmlns:w15="http://schemas.microsoft.com/office/word/2012/wordml" xmlns:w16cex="http://schemas.microsoft.com/office/word/2018/wordml/cex" xmlns:w16cid="http://schemas.microsoft.com/office/word/2016/wordml/cid" xmlns:w16="http://schemas.microsoft.com/office/word/2018/wordml" xmlns:w16sdtdh="http://schemas.microsoft.com/office/word/2020/wordml/sdtdatahash" xmlns:w16se="http://schemas.microsoft.com/office/word/2015/wordml/symex" xmlns:wpg="http://schemas.microsoft.com/office/word/2010/wordprocessingGroup" xmlns:wpi="http://schemas.microsoft.com/office/word/2010/wordprocessingInk" xmlns:wne="http://schemas.microsoft.com/office/word/2006/wordml" xmlns:wps="http://schemas.microsoft.com/office/word/2010/wordprocessingShape" mc:Ignorable="w14 w15 w16se w16cid w16 w16cex w16sdtdh wp14">
+<w:hdr xmlns:wpc="http://schemas.microsoft.com/office/word/2010/wordprocessingCanvas" xmlns:cx="http://schemas.microsoft.com/office/drawing/2014/chartex" xmlns:cx1="http://schemas.microsoft.com/office/drawing/2015/9/8/chartex" xmlns:cx2="http://schemas.microsoft.com/office/drawing/2015/10/21/chartex" xmlns:cx3="http://schemas.microsoft.com/office/drawing/2016/5/9/chartex" xmlns:cx4="http://schemas.microsoft.com/office/drawing/2016/5/10/chartex" xmlns:cx5="http://schemas.microsoft.com/office/drawing/2016/5/11/chartex" xmlns:cx6="http://schemas.microsoft.com/office/drawing/2016/5/12/chartex" xmlns:cx7="http://schemas.microsoft.com/office/drawing/2016/5/13/chartex" xmlns:cx8="http://schemas.microsoft.com/office/drawing/2016/5/14/chartex" xmlns:mc="http://schemas.openxmlformats.org/markup-compatibility/2006" xmlns:aink="http://schemas.microsoft.com/office/drawing/2016/ink" xmlns:am3d="http://schemas.microsoft.com/office/drawing/2017/model3d" xmlns:o="urn:schemas-microsoft-com:office:office" xmlns:oel="http://schemas.microsoft.com/office/2019/extlst" xmlns:r="http://schemas.openxmlformats.org/officeDocument/2006/relationships" xmlns:m="http://schemas.openxmlformats.org/officeDocument/2006/math" xmlns:v="urn:schemas-microsoft-com:vml" xmlns:wp14="http://schemas.microsoft.com/office/word/2010/wordprocessingDrawing" xmlns:wp="http://schemas.openxmlformats.org/drawingml/2006/wordprocessingDrawing" xmlns:w10="urn:schemas-microsoft-com:office:word" xmlns:w="http://schemas.openxmlformats.org/wordprocessingml/2006/main" xmlns:w14="http://schemas.microsoft.com/office/word/2010/wordml" xmlns:w15="http://schemas.microsoft.com/office/word/2012/wordml" xmlns:w16cex="http://schemas.microsoft.com/office/word/2018/wordml/cex" xmlns:w16cid="http://schemas.microsoft.com/office/word/2016/wordml/cid" xmlns:w16="http://schemas.microsoft.com/office/word/2018/wordml" xmlns:w16du="http://schemas.microsoft.com/office/word/2023/wordml/word16du" xmlns:w16sdtdh="http://schemas.microsoft.com/office/word/2020/wordml/sdtdatahash" xmlns:w16se="http://schemas.microsoft.com/office/word/2015/wordml/symex" xmlns:wpg="http://schemas.microsoft.com/office/word/2010/wordprocessingGroup" xmlns:wpi="http://schemas.microsoft.com/office/word/2010/wordprocessingInk" xmlns:wne="http://schemas.microsoft.com/office/word/2006/wordml" xmlns:wps="http://schemas.microsoft.com/office/word/2010/wordprocessingShape" mc:Ignorable="w14 w15 w16se w16cid w16 w16cex w16sdtdh wp14">
   <w:p>
     <w:r>
       <w:rPr>
@@ -2115,7 +2126,7 @@
             </wp:anchor>
           </w:drawing>
         </mc:Choice>
-        <mc:Fallback xmlns:sl="http://schemas.openxmlformats.org/schemaLibrary/2006/main" xmlns:a="http://schemas.openxmlformats.org/drawingml/2006/main" xmlns:pic="http://schemas.openxmlformats.org/drawingml/2006/picture" xmlns:c="http://schemas.openxmlformats.org/drawingml/2006/chart" xmlns:lc="http://schemas.openxmlformats.org/drawingml/2006/lockedCanvas" xmlns:dgm="http://schemas.openxmlformats.org/drawingml/2006/diagram">
+        <mc:Fallback xmlns:dgm="http://schemas.openxmlformats.org/drawingml/2006/diagram" xmlns:lc="http://schemas.openxmlformats.org/drawingml/2006/lockedCanvas" xmlns:c="http://schemas.openxmlformats.org/drawingml/2006/chart" xmlns:pic="http://schemas.openxmlformats.org/drawingml/2006/picture" xmlns:a="http://schemas.openxmlformats.org/drawingml/2006/main" xmlns:sl="http://schemas.openxmlformats.org/schemaLibrary/2006/main">
           <w:drawing>
             <wp:anchor allowOverlap="1" behindDoc="1" distB="0" distT="0" distL="0" distR="0" hidden="0" layoutInCell="1" locked="0" relativeHeight="0" simplePos="0">
               <wp:simplePos x="0" y="0"/>
@@ -2164,7 +2175,7 @@
 </file>
 
 <file path=word/header2.xml><?xml version="1.0" encoding="utf-8"?>
-<w:hdr xmlns:wpc="http://schemas.microsoft.com/office/word/2010/wordprocessingCanvas" xmlns:cx="http://schemas.microsoft.com/office/drawing/2014/chartex" xmlns:cx1="http://schemas.microsoft.com/office/drawing/2015/9/8/chartex" xmlns:cx2="http://schemas.microsoft.com/office/drawing/2015/10/21/chartex" xmlns:cx3="http://schemas.microsoft.com/office/drawing/2016/5/9/chartex" xmlns:cx4="http://schemas.microsoft.com/office/drawing/2016/5/10/chartex" xmlns:cx5="http://schemas.microsoft.com/office/drawing/2016/5/11/chartex" xmlns:cx6="http://schemas.microsoft.com/office/drawing/2016/5/12/chartex" xmlns:cx7="http://schemas.microsoft.com/office/drawing/2016/5/13/chartex" xmlns:cx8="http://schemas.microsoft.com/office/drawing/2016/5/14/chartex" xmlns:mc="http://schemas.openxmlformats.org/markup-compatibility/2006" xmlns:aink="http://schemas.microsoft.com/office/drawing/2016/ink" xmlns:am3d="http://schemas.microsoft.com/office/drawing/2017/model3d" xmlns:o="urn:schemas-microsoft-com:office:office" xmlns:oel="http://schemas.microsoft.com/office/2019/extlst" xmlns:r="http://schemas.openxmlformats.org/officeDocument/2006/relationships" xmlns:m="http://schemas.openxmlformats.org/officeDocument/2006/math" xmlns:v="urn:schemas-microsoft-com:vml" xmlns:wp14="http://schemas.microsoft.com/office/word/2010/wordprocessingDrawing" xmlns:wp="http://schemas.openxmlformats.org/drawingml/2006/wordprocessingDrawing" xmlns:w10="urn:schemas-microsoft-com:office:word" xmlns:w="http://schemas.openxmlformats.org/wordprocessingml/2006/main" xmlns:w14="http://schemas.microsoft.com/office/word/2010/wordml" xmlns:w15="http://schemas.microsoft.com/office/word/2012/wordml" xmlns:w16cex="http://schemas.microsoft.com/office/word/2018/wordml/cex" xmlns:w16cid="http://schemas.microsoft.com/office/word/2016/wordml/cid" xmlns:w16="http://schemas.microsoft.com/office/word/2018/wordml" xmlns:w16sdtdh="http://schemas.microsoft.com/office/word/2020/wordml/sdtdatahash" xmlns:w16se="http://schemas.microsoft.com/office/word/2015/wordml/symex" xmlns:wpg="http://schemas.microsoft.com/office/word/2010/wordprocessingGroup" xmlns:wpi="http://schemas.microsoft.com/office/word/2010/wordprocessingInk" xmlns:wne="http://schemas.microsoft.com/office/word/2006/wordml" xmlns:wps="http://schemas.microsoft.com/office/word/2010/wordprocessingShape" mc:Ignorable="w14 w15 w16se w16cid w16 w16cex w16sdtdh wp14">
+<w:hdr xmlns:wpc="http://schemas.microsoft.com/office/word/2010/wordprocessingCanvas" xmlns:cx="http://schemas.microsoft.com/office/drawing/2014/chartex" xmlns:cx1="http://schemas.microsoft.com/office/drawing/2015/9/8/chartex" xmlns:cx2="http://schemas.microsoft.com/office/drawing/2015/10/21/chartex" xmlns:cx3="http://schemas.microsoft.com/office/drawing/2016/5/9/chartex" xmlns:cx4="http://schemas.microsoft.com/office/drawing/2016/5/10/chartex" xmlns:cx5="http://schemas.microsoft.com/office/drawing/2016/5/11/chartex" xmlns:cx6="http://schemas.microsoft.com/office/drawing/2016/5/12/chartex" xmlns:cx7="http://schemas.microsoft.com/office/drawing/2016/5/13/chartex" xmlns:cx8="http://schemas.microsoft.com/office/drawing/2016/5/14/chartex" xmlns:mc="http://schemas.openxmlformats.org/markup-compatibility/2006" xmlns:aink="http://schemas.microsoft.com/office/drawing/2016/ink" xmlns:am3d="http://schemas.microsoft.com/office/drawing/2017/model3d" xmlns:o="urn:schemas-microsoft-com:office:office" xmlns:oel="http://schemas.microsoft.com/office/2019/extlst" xmlns:r="http://schemas.openxmlformats.org/officeDocument/2006/relationships" xmlns:m="http://schemas.openxmlformats.org/officeDocument/2006/math" xmlns:v="urn:schemas-microsoft-com:vml" xmlns:wp14="http://schemas.microsoft.com/office/word/2010/wordprocessingDrawing" xmlns:wp="http://schemas.openxmlformats.org/drawingml/2006/wordprocessingDrawing" xmlns:w10="urn:schemas-microsoft-com:office:word" xmlns:w="http://schemas.openxmlformats.org/wordprocessingml/2006/main" xmlns:w14="http://schemas.microsoft.com/office/word/2010/wordml" xmlns:w15="http://schemas.microsoft.com/office/word/2012/wordml" xmlns:w16cex="http://schemas.microsoft.com/office/word/2018/wordml/cex" xmlns:w16cid="http://schemas.microsoft.com/office/word/2016/wordml/cid" xmlns:w16="http://schemas.microsoft.com/office/word/2018/wordml" xmlns:w16du="http://schemas.microsoft.com/office/word/2023/wordml/word16du" xmlns:w16sdtdh="http://schemas.microsoft.com/office/word/2020/wordml/sdtdatahash" xmlns:w16se="http://schemas.microsoft.com/office/word/2015/wordml/symex" xmlns:wpg="http://schemas.microsoft.com/office/word/2010/wordprocessingGroup" xmlns:wpi="http://schemas.microsoft.com/office/word/2010/wordprocessingInk" xmlns:wne="http://schemas.microsoft.com/office/word/2006/wordml" xmlns:wps="http://schemas.microsoft.com/office/word/2010/wordprocessingShape" mc:Ignorable="w14 w15 w16se w16cid w16 w16cex w16sdtdh wp14">
   <w:p>
     <w:r>
       <w:rPr>
@@ -2229,7 +2240,7 @@
             </wp:anchor>
           </w:drawing>
         </mc:Choice>
-        <mc:Fallback xmlns:sl="http://schemas.openxmlformats.org/schemaLibrary/2006/main" xmlns:a="http://schemas.openxmlformats.org/drawingml/2006/main" xmlns:pic="http://schemas.openxmlformats.org/drawingml/2006/picture" xmlns:c="http://schemas.openxmlformats.org/drawingml/2006/chart" xmlns:lc="http://schemas.openxmlformats.org/drawingml/2006/lockedCanvas" xmlns:dgm="http://schemas.openxmlformats.org/drawingml/2006/diagram">
+        <mc:Fallback xmlns:dgm="http://schemas.openxmlformats.org/drawingml/2006/diagram" xmlns:lc="http://schemas.openxmlformats.org/drawingml/2006/lockedCanvas" xmlns:c="http://schemas.openxmlformats.org/drawingml/2006/chart" xmlns:pic="http://schemas.openxmlformats.org/drawingml/2006/picture" xmlns:a="http://schemas.openxmlformats.org/drawingml/2006/main" xmlns:sl="http://schemas.openxmlformats.org/schemaLibrary/2006/main">
           <w:drawing>
             <wp:anchor allowOverlap="1" behindDoc="1" distB="0" distT="0" distL="0" distR="0" hidden="0" layoutInCell="1" locked="0" relativeHeight="0" simplePos="0">
               <wp:simplePos x="0" y="0"/>
@@ -2278,7 +2289,7 @@
 </file>
 
 <file path=word/header3.xml><?xml version="1.0" encoding="utf-8"?>
-<w:hdr xmlns:wpc="http://schemas.microsoft.com/office/word/2010/wordprocessingCanvas" xmlns:cx="http://schemas.microsoft.com/office/drawing/2014/chartex" xmlns:cx1="http://schemas.microsoft.com/office/drawing/2015/9/8/chartex" xmlns:cx2="http://schemas.microsoft.com/office/drawing/2015/10/21/chartex" xmlns:cx3="http://schemas.microsoft.com/office/drawing/2016/5/9/chartex" xmlns:cx4="http://schemas.microsoft.com/office/drawing/2016/5/10/chartex" xmlns:cx5="http://schemas.microsoft.com/office/drawing/2016/5/11/chartex" xmlns:cx6="http://schemas.microsoft.com/office/drawing/2016/5/12/chartex" xmlns:cx7="http://schemas.microsoft.com/office/drawing/2016/5/13/chartex" xmlns:cx8="http://schemas.microsoft.com/office/drawing/2016/5/14/chartex" xmlns:mc="http://schemas.openxmlformats.org/markup-compatibility/2006" xmlns:aink="http://schemas.microsoft.com/office/drawing/2016/ink" xmlns:am3d="http://schemas.microsoft.com/office/drawing/2017/model3d" xmlns:o="urn:schemas-microsoft-com:office:office" xmlns:oel="http://schemas.microsoft.com/office/2019/extlst" xmlns:r="http://schemas.openxmlformats.org/officeDocument/2006/relationships" xmlns:m="http://schemas.openxmlformats.org/officeDocument/2006/math" xmlns:v="urn:schemas-microsoft-com:vml" xmlns:wp14="http://schemas.microsoft.com/office/word/2010/wordprocessingDrawing" xmlns:wp="http://schemas.openxmlformats.org/drawingml/2006/wordprocessingDrawing" xmlns:w10="urn:schemas-microsoft-com:office:word" xmlns:w="http://schemas.openxmlformats.org/wordprocessingml/2006/main" xmlns:w14="http://schemas.microsoft.com/office/word/2010/wordml" xmlns:w15="http://schemas.microsoft.com/office/word/2012/wordml" xmlns:w16cex="http://schemas.microsoft.com/office/word/2018/wordml/cex" xmlns:w16cid="http://schemas.microsoft.com/office/word/2016/wordml/cid" xmlns:w16="http://schemas.microsoft.com/office/word/2018/wordml" xmlns:w16sdtdh="http://schemas.microsoft.com/office/word/2020/wordml/sdtdatahash" xmlns:w16se="http://schemas.microsoft.com/office/word/2015/wordml/symex" xmlns:wpg="http://schemas.microsoft.com/office/word/2010/wordprocessingGroup" xmlns:wpi="http://schemas.microsoft.com/office/word/2010/wordprocessingInk" xmlns:wne="http://schemas.microsoft.com/office/word/2006/wordml" xmlns:wps="http://schemas.microsoft.com/office/word/2010/wordprocessingShape" mc:Ignorable="w14 w15 w16se w16cid w16 w16cex w16sdtdh wp14">
+<w:hdr xmlns:wpc="http://schemas.microsoft.com/office/word/2010/wordprocessingCanvas" xmlns:cx="http://schemas.microsoft.com/office/drawing/2014/chartex" xmlns:cx1="http://schemas.microsoft.com/office/drawing/2015/9/8/chartex" xmlns:cx2="http://schemas.microsoft.com/office/drawing/2015/10/21/chartex" xmlns:cx3="http://schemas.microsoft.com/office/drawing/2016/5/9/chartex" xmlns:cx4="http://schemas.microsoft.com/office/drawing/2016/5/10/chartex" xmlns:cx5="http://schemas.microsoft.com/office/drawing/2016/5/11/chartex" xmlns:cx6="http://schemas.microsoft.com/office/drawing/2016/5/12/chartex" xmlns:cx7="http://schemas.microsoft.com/office/drawing/2016/5/13/chartex" xmlns:cx8="http://schemas.microsoft.com/office/drawing/2016/5/14/chartex" xmlns:mc="http://schemas.openxmlformats.org/markup-compatibility/2006" xmlns:aink="http://schemas.microsoft.com/office/drawing/2016/ink" xmlns:am3d="http://schemas.microsoft.com/office/drawing/2017/model3d" xmlns:o="urn:schemas-microsoft-com:office:office" xmlns:oel="http://schemas.microsoft.com/office/2019/extlst" xmlns:r="http://schemas.openxmlformats.org/officeDocument/2006/relationships" xmlns:m="http://schemas.openxmlformats.org/officeDocument/2006/math" xmlns:v="urn:schemas-microsoft-com:vml" xmlns:wp14="http://schemas.microsoft.com/office/word/2010/wordprocessingDrawing" xmlns:wp="http://schemas.openxmlformats.org/drawingml/2006/wordprocessingDrawing" xmlns:w10="urn:schemas-microsoft-com:office:word" xmlns:w="http://schemas.openxmlformats.org/wordprocessingml/2006/main" xmlns:w14="http://schemas.microsoft.com/office/word/2010/wordml" xmlns:w15="http://schemas.microsoft.com/office/word/2012/wordml" xmlns:w16cex="http://schemas.microsoft.com/office/word/2018/wordml/cex" xmlns:w16cid="http://schemas.microsoft.com/office/word/2016/wordml/cid" xmlns:w16="http://schemas.microsoft.com/office/word/2018/wordml" xmlns:w16du="http://schemas.microsoft.com/office/word/2023/wordml/word16du" xmlns:w16sdtdh="http://schemas.microsoft.com/office/word/2020/wordml/sdtdatahash" xmlns:w16se="http://schemas.microsoft.com/office/word/2015/wordml/symex" xmlns:wpg="http://schemas.microsoft.com/office/word/2010/wordprocessingGroup" xmlns:wpi="http://schemas.microsoft.com/office/word/2010/wordprocessingInk" xmlns:wne="http://schemas.microsoft.com/office/word/2006/wordml" xmlns:wps="http://schemas.microsoft.com/office/word/2010/wordprocessingShape" mc:Ignorable="w14 w15 w16se w16cid w16 w16cex w16sdtdh wp14">
   <w:p>
     <w:r>
       <w:rPr>
@@ -2343,7 +2354,7 @@
             </wp:anchor>
           </w:drawing>
         </mc:Choice>
-        <mc:Fallback xmlns:sl="http://schemas.openxmlformats.org/schemaLibrary/2006/main" xmlns:a="http://schemas.openxmlformats.org/drawingml/2006/main" xmlns:pic="http://schemas.openxmlformats.org/drawingml/2006/picture" xmlns:c="http://schemas.openxmlformats.org/drawingml/2006/chart" xmlns:lc="http://schemas.openxmlformats.org/drawingml/2006/lockedCanvas" xmlns:dgm="http://schemas.openxmlformats.org/drawingml/2006/diagram">
+        <mc:Fallback xmlns:dgm="http://schemas.openxmlformats.org/drawingml/2006/diagram" xmlns:lc="http://schemas.openxmlformats.org/drawingml/2006/lockedCanvas" xmlns:c="http://schemas.openxmlformats.org/drawingml/2006/chart" xmlns:pic="http://schemas.openxmlformats.org/drawingml/2006/picture" xmlns:a="http://schemas.openxmlformats.org/drawingml/2006/main" xmlns:sl="http://schemas.openxmlformats.org/schemaLibrary/2006/main">
           <w:drawing>
             <wp:anchor allowOverlap="1" behindDoc="1" distB="0" distT="0" distL="0" distR="0" hidden="0" layoutInCell="1" locked="0" relativeHeight="0" simplePos="0">
               <wp:simplePos x="0" y="0"/>
@@ -2392,7 +2403,7 @@
 </file>
 
 <file path=word/numbering.xml><?xml version="1.0" encoding="utf-8"?>
-<w:numbering xmlns:wpc="http://schemas.microsoft.com/office/word/2010/wordprocessingCanvas" xmlns:cx="http://schemas.microsoft.com/office/drawing/2014/chartex" xmlns:cx1="http://schemas.microsoft.com/office/drawing/2015/9/8/chartex" xmlns:cx2="http://schemas.microsoft.com/office/drawing/2015/10/21/chartex" xmlns:cx3="http://schemas.microsoft.com/office/drawing/2016/5/9/chartex" xmlns:cx4="http://schemas.microsoft.com/office/drawing/2016/5/10/chartex" xmlns:cx5="http://schemas.microsoft.com/office/drawing/2016/5/11/chartex" xmlns:cx6="http://schemas.microsoft.com/office/drawing/2016/5/12/chartex" xmlns:cx7="http://schemas.microsoft.com/office/drawing/2016/5/13/chartex" xmlns:cx8="http://schemas.microsoft.com/office/drawing/2016/5/14/chartex" xmlns:mc="http://schemas.openxmlformats.org/markup-compatibility/2006" xmlns:aink="http://schemas.microsoft.com/office/drawing/2016/ink" xmlns:am3d="http://schemas.microsoft.com/office/drawing/2017/model3d" xmlns:o="urn:schemas-microsoft-com:office:office" xmlns:oel="http://schemas.microsoft.com/office/2019/extlst" xmlns:r="http://schemas.openxmlformats.org/officeDocument/2006/relationships" xmlns:m="http://schemas.openxmlformats.org/officeDocument/2006/math" xmlns:v="urn:schemas-microsoft-com:vml" xmlns:wp14="http://schemas.microsoft.com/office/word/2010/wordprocessingDrawing" xmlns:wp="http://schemas.openxmlformats.org/drawingml/2006/wordprocessingDrawing" xmlns:w10="urn:schemas-microsoft-com:office:word" xmlns:w="http://schemas.openxmlformats.org/wordprocessingml/2006/main" xmlns:w14="http://schemas.microsoft.com/office/word/2010/wordml" xmlns:w15="http://schemas.microsoft.com/office/word/2012/wordml" xmlns:w16cex="http://schemas.microsoft.com/office/word/2018/wordml/cex" xmlns:w16cid="http://schemas.microsoft.com/office/word/2016/wordml/cid" xmlns:w16="http://schemas.microsoft.com/office/word/2018/wordml" xmlns:w16sdtdh="http://schemas.microsoft.com/office/word/2020/wordml/sdtdatahash" xmlns:w16se="http://schemas.microsoft.com/office/word/2015/wordml/symex" xmlns:wpg="http://schemas.microsoft.com/office/word/2010/wordprocessingGroup" xmlns:wpi="http://schemas.microsoft.com/office/word/2010/wordprocessingInk" xmlns:wne="http://schemas.microsoft.com/office/word/2006/wordml" xmlns:wps="http://schemas.microsoft.com/office/word/2010/wordprocessingShape" mc:Ignorable="w14 w15 w16se w16cid w16 w16cex w16sdtdh wp14">
+<w:numbering xmlns:wpc="http://schemas.microsoft.com/office/word/2010/wordprocessingCanvas" xmlns:cx="http://schemas.microsoft.com/office/drawing/2014/chartex" xmlns:cx1="http://schemas.microsoft.com/office/drawing/2015/9/8/chartex" xmlns:cx2="http://schemas.microsoft.com/office/drawing/2015/10/21/chartex" xmlns:cx3="http://schemas.microsoft.com/office/drawing/2016/5/9/chartex" xmlns:cx4="http://schemas.microsoft.com/office/drawing/2016/5/10/chartex" xmlns:cx5="http://schemas.microsoft.com/office/drawing/2016/5/11/chartex" xmlns:cx6="http://schemas.microsoft.com/office/drawing/2016/5/12/chartex" xmlns:cx7="http://schemas.microsoft.com/office/drawing/2016/5/13/chartex" xmlns:cx8="http://schemas.microsoft.com/office/drawing/2016/5/14/chartex" xmlns:mc="http://schemas.openxmlformats.org/markup-compatibility/2006" xmlns:aink="http://schemas.microsoft.com/office/drawing/2016/ink" xmlns:am3d="http://schemas.microsoft.com/office/drawing/2017/model3d" xmlns:o="urn:schemas-microsoft-com:office:office" xmlns:oel="http://schemas.microsoft.com/office/2019/extlst" xmlns:r="http://schemas.openxmlformats.org/officeDocument/2006/relationships" xmlns:m="http://schemas.openxmlformats.org/officeDocument/2006/math" xmlns:v="urn:schemas-microsoft-com:vml" xmlns:wp14="http://schemas.microsoft.com/office/word/2010/wordprocessingDrawing" xmlns:wp="http://schemas.openxmlformats.org/drawingml/2006/wordprocessingDrawing" xmlns:w10="urn:schemas-microsoft-com:office:word" xmlns:w="http://schemas.openxmlformats.org/wordprocessingml/2006/main" xmlns:w14="http://schemas.microsoft.com/office/word/2010/wordml" xmlns:w15="http://schemas.microsoft.com/office/word/2012/wordml" xmlns:w16cex="http://schemas.microsoft.com/office/word/2018/wordml/cex" xmlns:w16cid="http://schemas.microsoft.com/office/word/2016/wordml/cid" xmlns:w16="http://schemas.microsoft.com/office/word/2018/wordml" xmlns:w16du="http://schemas.microsoft.com/office/word/2023/wordml/word16du" xmlns:w16sdtdh="http://schemas.microsoft.com/office/word/2020/wordml/sdtdatahash" xmlns:w16se="http://schemas.microsoft.com/office/word/2015/wordml/symex" xmlns:wpg="http://schemas.microsoft.com/office/word/2010/wordprocessingGroup" xmlns:wpi="http://schemas.microsoft.com/office/word/2010/wordprocessingInk" xmlns:wne="http://schemas.microsoft.com/office/word/2006/wordml" xmlns:wps="http://schemas.microsoft.com/office/word/2010/wordprocessingShape" mc:Ignorable="w14 w15 w16se w16cid w16 w16cex w16sdtdh wp14">
   <w:abstractNum w:abstractNumId="0" w15:restartNumberingAfterBreak="0">
     <w:nsid w:val="041C6899"/>
     <w:multiLevelType w:val="multilevel"/>

</xml_diff>

<commit_message>
Guss00 Documentação com o Diagrama de Negócio
</commit_message>
<xml_diff>
--- a/Mercurio/Documentacao/Documentacao-PROJETO-MERCURIO (1).docx
+++ b/Mercurio/Documentacao/Documentacao-PROJETO-MERCURIO (1).docx
@@ -15,6 +15,7 @@
         </w:rPr>
       </w:pPr>
       <w:bookmarkStart w:id="0" w:name="_gjdgxs" w:colFirst="0" w:colLast="0"/>
+      <w:bookmarkStart w:id="1" w:name="_Toc133683382"/>
       <w:bookmarkEnd w:id="0"/>
       <w:r>
         <w:rPr>
@@ -24,6 +25,7 @@
         </w:rPr>
         <w:t>UNIVERSIDADE SÃO PAULO TECH SCHOOL - SPTECH</w:t>
       </w:r>
+      <w:bookmarkEnd w:id="1"/>
     </w:p>
     <w:p>
       <w:pPr>
@@ -37,8 +39,9 @@
           <w:szCs w:val="28"/>
         </w:rPr>
       </w:pPr>
-      <w:bookmarkStart w:id="1" w:name="_30j0zll" w:colFirst="0" w:colLast="0"/>
-      <w:bookmarkEnd w:id="1"/>
+      <w:bookmarkStart w:id="2" w:name="_30j0zll" w:colFirst="0" w:colLast="0"/>
+      <w:bookmarkStart w:id="3" w:name="_Toc133683383"/>
+      <w:bookmarkEnd w:id="2"/>
       <w:r>
         <w:rPr>
           <w:color w:val="000000"/>
@@ -47,6 +50,7 @@
         </w:rPr>
         <w:t>TECNOLOGO EM ANÁLISE E DESENVOLVIMENTO DE SISTEMAS</w:t>
       </w:r>
+      <w:bookmarkEnd w:id="3"/>
     </w:p>
     <w:p>
       <w:pPr>
@@ -148,8 +152,9 @@
           <w:color w:val="000000"/>
         </w:rPr>
       </w:pPr>
-      <w:bookmarkStart w:id="2" w:name="_1fob9te" w:colFirst="0" w:colLast="0"/>
-      <w:bookmarkEnd w:id="2"/>
+      <w:bookmarkStart w:id="4" w:name="_1fob9te" w:colFirst="0" w:colLast="0"/>
+      <w:bookmarkStart w:id="5" w:name="_Toc133683384"/>
+      <w:bookmarkEnd w:id="4"/>
       <w:r>
         <w:rPr>
           <w:color w:val="000000"/>
@@ -162,6 +167,7 @@
         </w:rPr>
         <w:t>FLUXO DE PESSOAS</w:t>
       </w:r>
+      <w:bookmarkEnd w:id="5"/>
     </w:p>
     <w:p>
       <w:pPr>
@@ -229,11 +235,13 @@
         <w:ind w:left="10" w:firstLine="710"/>
         <w:jc w:val="center"/>
       </w:pPr>
-      <w:bookmarkStart w:id="3" w:name="_3znysh7" w:colFirst="0" w:colLast="0"/>
-      <w:bookmarkEnd w:id="3"/>
+      <w:bookmarkStart w:id="6" w:name="_3znysh7" w:colFirst="0" w:colLast="0"/>
+      <w:bookmarkStart w:id="7" w:name="_Toc133683385"/>
+      <w:bookmarkEnd w:id="6"/>
       <w:r>
         <w:t>Participantes</w:t>
       </w:r>
+      <w:bookmarkEnd w:id="7"/>
     </w:p>
     <w:p>
       <w:pPr>
@@ -508,307 +516,257 @@
           <w:docPartUnique/>
         </w:docPartObj>
       </w:sdtPr>
+      <w:sdtEndPr>
+        <w:rPr>
+          <w:color w:val="000000" w:themeColor="text1"/>
+        </w:rPr>
+      </w:sdtEndPr>
       <w:sdtContent>
         <w:p>
           <w:pPr>
-            <w:keepNext/>
-            <w:keepLines/>
-            <w:pBdr>
-              <w:top w:val="nil"/>
-              <w:left w:val="nil"/>
-              <w:bottom w:val="nil"/>
-              <w:right w:val="nil"/>
-              <w:between w:val="nil"/>
-            </w:pBdr>
-            <w:spacing w:before="240" w:after="0"/>
-            <w:ind w:left="0" w:right="0"/>
-            <w:jc w:val="center"/>
+            <w:pStyle w:val="Sumrio1"/>
+            <w:tabs>
+              <w:tab w:val="right" w:leader="dot" w:pos="9977"/>
+            </w:tabs>
+          </w:pPr>
+        </w:p>
+        <w:p>
+          <w:pPr>
+            <w:pStyle w:val="Sumrio1"/>
+            <w:tabs>
+              <w:tab w:val="right" w:leader="dot" w:pos="9977"/>
+            </w:tabs>
             <w:rPr>
-              <w:rFonts w:ascii="Calibri" w:eastAsia="Calibri" w:hAnsi="Calibri" w:cs="Calibri"/>
-              <w:color w:val="000000"/>
-              <w:sz w:val="32"/>
-              <w:szCs w:val="32"/>
+              <w:rFonts w:asciiTheme="minorHAnsi" w:eastAsiaTheme="minorEastAsia" w:hAnsiTheme="minorHAnsi" w:cstheme="minorBidi"/>
+              <w:noProof/>
+              <w:color w:val="000000" w:themeColor="text1"/>
+              <w:kern w:val="2"/>
+              <w:sz w:val="22"/>
+              <w:szCs w:val="22"/>
+              <w14:ligatures w14:val="standardContextual"/>
             </w:rPr>
           </w:pPr>
           <w:r>
+            <w:rPr>
+              <w:color w:val="000000" w:themeColor="text1"/>
+            </w:rPr>
             <w:fldChar w:fldCharType="begin"/>
           </w:r>
           <w:r>
+            <w:rPr>
+              <w:color w:val="000000" w:themeColor="text1"/>
+            </w:rPr>
             <w:instrText xml:space="preserve"> TOC \h \u \z \n </w:instrText>
           </w:r>
           <w:r>
+            <w:rPr>
+              <w:color w:val="000000" w:themeColor="text1"/>
+            </w:rPr>
             <w:fldChar w:fldCharType="separate"/>
           </w:r>
-        </w:p>
-        <w:p>
-          <w:pPr>
-            <w:pBdr>
-              <w:top w:val="nil"/>
-              <w:left w:val="nil"/>
-              <w:bottom w:val="nil"/>
-              <w:right w:val="nil"/>
-              <w:between w:val="nil"/>
-            </w:pBdr>
-            <w:tabs>
-              <w:tab w:val="right" w:pos="9977"/>
-            </w:tabs>
-            <w:spacing w:before="240" w:after="100" w:line="360" w:lineRule="auto"/>
-            <w:ind w:left="0"/>
-            <w:rPr>
-              <w:color w:val="000000"/>
-            </w:rPr>
-          </w:pPr>
-          <w:hyperlink w:anchor="_2et92p0">
+          <w:hyperlink w:anchor="_Toc133683386" w:history="1">
             <w:r>
               <w:rPr>
-                <w:color w:val="000000"/>
+                <w:rStyle w:val="Hyperlink"/>
+                <w:noProof/>
+                <w:color w:val="000000" w:themeColor="text1"/>
               </w:rPr>
               <w:t>Contexto do Negócio</w:t>
-            </w:r>
-            <w:r>
-              <w:rPr>
-                <w:color w:val="000000"/>
-              </w:rPr>
-              <w:tab/>
-              <w:t>3</w:t>
             </w:r>
           </w:hyperlink>
         </w:p>
         <w:p>
           <w:pPr>
-            <w:pBdr>
-              <w:top w:val="nil"/>
-              <w:left w:val="nil"/>
-              <w:bottom w:val="nil"/>
-              <w:right w:val="nil"/>
-              <w:between w:val="nil"/>
-            </w:pBdr>
+            <w:pStyle w:val="Sumrio1"/>
             <w:tabs>
-              <w:tab w:val="right" w:pos="9977"/>
+              <w:tab w:val="right" w:leader="dot" w:pos="9977"/>
             </w:tabs>
-            <w:spacing w:before="240" w:after="100" w:line="360" w:lineRule="auto"/>
-            <w:ind w:left="0"/>
             <w:rPr>
-              <w:color w:val="000000"/>
+              <w:rFonts w:asciiTheme="minorHAnsi" w:eastAsiaTheme="minorEastAsia" w:hAnsiTheme="minorHAnsi" w:cstheme="minorBidi"/>
+              <w:noProof/>
+              <w:color w:val="000000" w:themeColor="text1"/>
+              <w:kern w:val="2"/>
+              <w:sz w:val="22"/>
+              <w:szCs w:val="22"/>
+              <w14:ligatures w14:val="standardContextual"/>
             </w:rPr>
           </w:pPr>
-          <w:hyperlink w:anchor="_tyjcwt">
+          <w:hyperlink w:anchor="_Toc133683387" w:history="1">
             <w:r>
               <w:rPr>
-                <w:color w:val="000000"/>
+                <w:rStyle w:val="Hyperlink"/>
+                <w:noProof/>
+                <w:color w:val="000000" w:themeColor="text1"/>
               </w:rPr>
               <w:t>Objetivo</w:t>
-            </w:r>
-            <w:r>
-              <w:rPr>
-                <w:color w:val="000000"/>
-              </w:rPr>
-              <w:tab/>
-              <w:t>4</w:t>
             </w:r>
           </w:hyperlink>
         </w:p>
         <w:p>
           <w:pPr>
-            <w:pBdr>
-              <w:top w:val="nil"/>
-              <w:left w:val="nil"/>
-              <w:bottom w:val="nil"/>
-              <w:right w:val="nil"/>
-              <w:between w:val="nil"/>
-            </w:pBdr>
+            <w:pStyle w:val="Sumrio1"/>
             <w:tabs>
-              <w:tab w:val="right" w:pos="9977"/>
+              <w:tab w:val="right" w:leader="dot" w:pos="9977"/>
             </w:tabs>
-            <w:spacing w:before="240" w:after="100" w:line="360" w:lineRule="auto"/>
-            <w:ind w:left="0"/>
             <w:rPr>
-              <w:color w:val="000000"/>
+              <w:rFonts w:asciiTheme="minorHAnsi" w:eastAsiaTheme="minorEastAsia" w:hAnsiTheme="minorHAnsi" w:cstheme="minorBidi"/>
+              <w:noProof/>
+              <w:color w:val="000000" w:themeColor="text1"/>
+              <w:kern w:val="2"/>
+              <w:sz w:val="22"/>
+              <w:szCs w:val="22"/>
+              <w14:ligatures w14:val="standardContextual"/>
             </w:rPr>
           </w:pPr>
-          <w:hyperlink w:anchor="_3dy6vkm">
+          <w:hyperlink w:anchor="_Toc133683388" w:history="1">
             <w:r>
               <w:rPr>
-                <w:color w:val="000000"/>
+                <w:rStyle w:val="Hyperlink"/>
+                <w:noProof/>
+                <w:color w:val="000000" w:themeColor="text1"/>
               </w:rPr>
               <w:t>Justificativa</w:t>
-            </w:r>
-            <w:r>
-              <w:rPr>
-                <w:color w:val="000000"/>
-              </w:rPr>
-              <w:tab/>
-              <w:t>4</w:t>
             </w:r>
           </w:hyperlink>
         </w:p>
         <w:p>
           <w:pPr>
-            <w:pBdr>
-              <w:top w:val="nil"/>
-              <w:left w:val="nil"/>
-              <w:bottom w:val="nil"/>
-              <w:right w:val="nil"/>
-              <w:between w:val="nil"/>
-            </w:pBdr>
+            <w:pStyle w:val="Sumrio1"/>
             <w:tabs>
-              <w:tab w:val="right" w:pos="9977"/>
+              <w:tab w:val="right" w:leader="dot" w:pos="9977"/>
             </w:tabs>
-            <w:spacing w:before="240" w:after="100" w:line="360" w:lineRule="auto"/>
-            <w:ind w:left="0"/>
             <w:rPr>
-              <w:color w:val="000000"/>
+              <w:rFonts w:asciiTheme="minorHAnsi" w:eastAsiaTheme="minorEastAsia" w:hAnsiTheme="minorHAnsi" w:cstheme="minorBidi"/>
+              <w:noProof/>
+              <w:color w:val="000000" w:themeColor="text1"/>
+              <w:kern w:val="2"/>
+              <w:sz w:val="22"/>
+              <w:szCs w:val="22"/>
+              <w14:ligatures w14:val="standardContextual"/>
             </w:rPr>
           </w:pPr>
-          <w:hyperlink w:anchor="_1t3h5sf">
+          <w:hyperlink w:anchor="_Toc133683389" w:history="1">
             <w:r>
               <w:rPr>
-                <w:color w:val="000000"/>
+                <w:rStyle w:val="Hyperlink"/>
+                <w:noProof/>
+                <w:color w:val="000000" w:themeColor="text1"/>
               </w:rPr>
               <w:t>Escopo</w:t>
-            </w:r>
-            <w:r>
-              <w:rPr>
-                <w:color w:val="000000"/>
-              </w:rPr>
-              <w:tab/>
-              <w:t>5</w:t>
             </w:r>
           </w:hyperlink>
         </w:p>
         <w:p>
           <w:pPr>
-            <w:pBdr>
-              <w:top w:val="nil"/>
-              <w:left w:val="nil"/>
-              <w:bottom w:val="nil"/>
-              <w:right w:val="nil"/>
-              <w:between w:val="nil"/>
-            </w:pBdr>
+            <w:pStyle w:val="Sumrio1"/>
             <w:tabs>
-              <w:tab w:val="right" w:pos="9977"/>
+              <w:tab w:val="right" w:leader="dot" w:pos="9977"/>
             </w:tabs>
-            <w:spacing w:before="240" w:after="100" w:line="360" w:lineRule="auto"/>
-            <w:ind w:left="0"/>
             <w:rPr>
-              <w:color w:val="000000"/>
+              <w:rFonts w:asciiTheme="minorHAnsi" w:eastAsiaTheme="minorEastAsia" w:hAnsiTheme="minorHAnsi" w:cstheme="minorBidi"/>
+              <w:noProof/>
+              <w:color w:val="000000" w:themeColor="text1"/>
+              <w:kern w:val="2"/>
+              <w:sz w:val="22"/>
+              <w:szCs w:val="22"/>
+              <w14:ligatures w14:val="standardContextual"/>
             </w:rPr>
           </w:pPr>
-          <w:hyperlink w:anchor="_4d34og8">
+          <w:hyperlink w:anchor="_Toc133683390" w:history="1">
             <w:r>
               <w:rPr>
-                <w:color w:val="000000"/>
+                <w:rStyle w:val="Hyperlink"/>
+                <w:noProof/>
+                <w:color w:val="000000" w:themeColor="text1"/>
               </w:rPr>
               <w:t>Premissas e Restrições</w:t>
-            </w:r>
-            <w:r>
-              <w:rPr>
-                <w:color w:val="000000"/>
-              </w:rPr>
-              <w:tab/>
-              <w:t>6</w:t>
             </w:r>
           </w:hyperlink>
         </w:p>
         <w:p>
           <w:pPr>
-            <w:pBdr>
-              <w:top w:val="nil"/>
-              <w:left w:val="nil"/>
-              <w:bottom w:val="nil"/>
-              <w:right w:val="nil"/>
-              <w:between w:val="nil"/>
-            </w:pBdr>
+            <w:pStyle w:val="Sumrio2"/>
             <w:tabs>
-              <w:tab w:val="right" w:pos="9977"/>
+              <w:tab w:val="right" w:leader="dot" w:pos="9977"/>
             </w:tabs>
-            <w:spacing w:before="240" w:after="100" w:line="360" w:lineRule="auto"/>
-            <w:ind w:left="240" w:hanging="240"/>
             <w:rPr>
-              <w:color w:val="000000"/>
+              <w:rFonts w:asciiTheme="minorHAnsi" w:eastAsiaTheme="minorEastAsia" w:hAnsiTheme="minorHAnsi" w:cstheme="minorBidi"/>
+              <w:noProof/>
+              <w:color w:val="000000" w:themeColor="text1"/>
+              <w:kern w:val="2"/>
+              <w:sz w:val="22"/>
+              <w:szCs w:val="22"/>
+              <w14:ligatures w14:val="standardContextual"/>
             </w:rPr>
           </w:pPr>
-          <w:hyperlink w:anchor="_2s8eyo1">
+          <w:hyperlink w:anchor="_Toc133683391" w:history="1">
             <w:r>
               <w:rPr>
-                <w:color w:val="000000"/>
+                <w:rStyle w:val="Hyperlink"/>
+                <w:noProof/>
+                <w:color w:val="000000" w:themeColor="text1"/>
               </w:rPr>
               <w:t>Premissas</w:t>
-            </w:r>
-            <w:r>
-              <w:rPr>
-                <w:color w:val="000000"/>
-              </w:rPr>
-              <w:tab/>
-              <w:t>6</w:t>
             </w:r>
           </w:hyperlink>
         </w:p>
         <w:p>
           <w:pPr>
-            <w:pBdr>
-              <w:top w:val="nil"/>
-              <w:left w:val="nil"/>
-              <w:bottom w:val="nil"/>
-              <w:right w:val="nil"/>
-              <w:between w:val="nil"/>
-            </w:pBdr>
+            <w:pStyle w:val="Sumrio2"/>
             <w:tabs>
-              <w:tab w:val="right" w:pos="9977"/>
+              <w:tab w:val="right" w:leader="dot" w:pos="9977"/>
             </w:tabs>
-            <w:spacing w:before="240" w:after="100" w:line="360" w:lineRule="auto"/>
-            <w:ind w:left="240" w:hanging="240"/>
             <w:rPr>
-              <w:color w:val="000000"/>
+              <w:rFonts w:asciiTheme="minorHAnsi" w:eastAsiaTheme="minorEastAsia" w:hAnsiTheme="minorHAnsi" w:cstheme="minorBidi"/>
+              <w:noProof/>
+              <w:color w:val="000000" w:themeColor="text1"/>
+              <w:kern w:val="2"/>
+              <w:sz w:val="22"/>
+              <w:szCs w:val="22"/>
+              <w14:ligatures w14:val="standardContextual"/>
             </w:rPr>
           </w:pPr>
-          <w:hyperlink w:anchor="_17dp8vu">
+          <w:hyperlink w:anchor="_Toc133683392" w:history="1">
             <w:r>
               <w:rPr>
-                <w:color w:val="000000"/>
+                <w:rStyle w:val="Hyperlink"/>
+                <w:noProof/>
+                <w:color w:val="000000" w:themeColor="text1"/>
               </w:rPr>
               <w:t>Restrições</w:t>
-            </w:r>
-            <w:r>
-              <w:rPr>
-                <w:color w:val="000000"/>
-              </w:rPr>
-              <w:tab/>
-              <w:t>6</w:t>
             </w:r>
           </w:hyperlink>
         </w:p>
         <w:p>
           <w:pPr>
-            <w:pBdr>
-              <w:top w:val="nil"/>
-              <w:left w:val="nil"/>
-              <w:bottom w:val="nil"/>
-              <w:right w:val="nil"/>
-              <w:between w:val="nil"/>
-            </w:pBdr>
+            <w:pStyle w:val="Sumrio1"/>
             <w:tabs>
-              <w:tab w:val="right" w:pos="9977"/>
+              <w:tab w:val="right" w:leader="dot" w:pos="9977"/>
             </w:tabs>
-            <w:spacing w:before="240" w:after="100" w:line="360" w:lineRule="auto"/>
-            <w:ind w:left="0"/>
+            <w:rPr>
+              <w:rFonts w:asciiTheme="minorHAnsi" w:eastAsiaTheme="minorEastAsia" w:hAnsiTheme="minorHAnsi" w:cstheme="minorBidi"/>
+              <w:noProof/>
+              <w:color w:val="000000" w:themeColor="text1"/>
+              <w:kern w:val="2"/>
+              <w:sz w:val="22"/>
+              <w:szCs w:val="22"/>
+              <w14:ligatures w14:val="standardContextual"/>
+            </w:rPr>
           </w:pPr>
-          <w:hyperlink w:anchor="_3rdcrjn">
+          <w:hyperlink w:anchor="_Toc133683393" w:history="1">
             <w:r>
               <w:rPr>
-                <w:color w:val="000000"/>
+                <w:rStyle w:val="Hyperlink"/>
+                <w:noProof/>
+                <w:color w:val="000000" w:themeColor="text1"/>
               </w:rPr>
-              <w:t>Diagrama de Negócio</w:t>
-            </w:r>
-            <w:r>
-              <w:rPr>
-                <w:color w:val="000000"/>
-              </w:rPr>
-              <w:tab/>
-              <w:t>8</w:t>
+              <w:t>Diagrama de Negócios</w:t>
             </w:r>
           </w:hyperlink>
           <w:r>
+            <w:rPr>
+              <w:color w:val="000000" w:themeColor="text1"/>
+            </w:rPr>
             <w:fldChar w:fldCharType="end"/>
           </w:r>
         </w:p>
@@ -850,10 +808,13 @@
         <w:spacing w:before="240"/>
         <w:ind w:left="0" w:firstLine="707"/>
       </w:pPr>
-      <w:bookmarkStart w:id="4" w:name="_2et92p0" w:colFirst="0" w:colLast="0"/>
-      <w:bookmarkEnd w:id="4"/>
-      <w:r>
-        <w:t xml:space="preserve">Contexto do Negócio </w:t>
+      <w:bookmarkStart w:id="8" w:name="_Toc133683386"/>
+      <w:r>
+        <w:t>Contexto do Negócio</w:t>
+      </w:r>
+      <w:bookmarkEnd w:id="8"/>
+      <w:r>
+        <w:t xml:space="preserve"> </w:t>
       </w:r>
     </w:p>
     <w:p/>
@@ -976,8 +937,13 @@
         <w:spacing w:before="240" w:line="337" w:lineRule="auto"/>
         <w:ind w:left="0" w:firstLine="710"/>
       </w:pPr>
-      <w:r>
-        <w:t xml:space="preserve">Objetivo </w:t>
+      <w:bookmarkStart w:id="9" w:name="_Toc133683387"/>
+      <w:r>
+        <w:t>Objetivo</w:t>
+      </w:r>
+      <w:bookmarkEnd w:id="9"/>
+      <w:r>
+        <w:t xml:space="preserve"> </w:t>
       </w:r>
     </w:p>
     <w:p>
@@ -1047,13 +1013,15 @@
       <w:pPr>
         <w:pStyle w:val="Ttulo1"/>
         <w:spacing w:before="240"/>
-        <w:ind w:left="705" w:firstLine="710"/>
-      </w:pPr>
-      <w:bookmarkStart w:id="5" w:name="_3dy6vkm" w:colFirst="0" w:colLast="0"/>
-      <w:bookmarkEnd w:id="5"/>
+      </w:pPr>
+      <w:bookmarkStart w:id="10" w:name="_Toc133683388"/>
       <w:r>
         <w:lastRenderedPageBreak/>
-        <w:t xml:space="preserve">Justificativa </w:t>
+        <w:t>Justificativa</w:t>
+      </w:r>
+      <w:bookmarkEnd w:id="10"/>
+      <w:r>
+        <w:t xml:space="preserve"> </w:t>
       </w:r>
     </w:p>
     <w:p/>
@@ -1321,13 +1289,15 @@
       <w:pPr>
         <w:pStyle w:val="Ttulo1"/>
         <w:spacing w:before="240"/>
-        <w:ind w:left="705" w:firstLine="710"/>
-      </w:pPr>
-      <w:bookmarkStart w:id="6" w:name="_1t3h5sf" w:colFirst="0" w:colLast="0"/>
-      <w:bookmarkEnd w:id="6"/>
+      </w:pPr>
+      <w:bookmarkStart w:id="11" w:name="_Toc133683389"/>
       <w:r>
         <w:lastRenderedPageBreak/>
-        <w:t xml:space="preserve">Escopo  </w:t>
+        <w:t>Escopo</w:t>
+      </w:r>
+      <w:bookmarkEnd w:id="11"/>
+      <w:r>
+        <w:t xml:space="preserve">  </w:t>
       </w:r>
     </w:p>
     <w:p/>
@@ -1632,12 +1602,14 @@
       <w:pPr>
         <w:pStyle w:val="Ttulo1"/>
         <w:spacing w:before="240"/>
-        <w:ind w:left="705" w:firstLine="710"/>
-      </w:pPr>
-      <w:bookmarkStart w:id="7" w:name="_4d34og8" w:colFirst="0" w:colLast="0"/>
-      <w:bookmarkEnd w:id="7"/>
-      <w:r>
-        <w:t xml:space="preserve">Premissas e Restrições </w:t>
+      </w:pPr>
+      <w:bookmarkStart w:id="12" w:name="_Toc133683390"/>
+      <w:r>
+        <w:t>Premissas e Restrições</w:t>
+      </w:r>
+      <w:bookmarkEnd w:id="12"/>
+      <w:r>
+        <w:t xml:space="preserve"> </w:t>
       </w:r>
     </w:p>
     <w:p>
@@ -1652,10 +1624,13 @@
         <w:pStyle w:val="Ttulo2"/>
         <w:ind w:left="0"/>
       </w:pPr>
-      <w:bookmarkStart w:id="8" w:name="_2s8eyo1" w:colFirst="0" w:colLast="0"/>
-      <w:bookmarkEnd w:id="8"/>
-      <w:r>
-        <w:t xml:space="preserve">Premissas </w:t>
+      <w:bookmarkStart w:id="13" w:name="_Toc133683391"/>
+      <w:r>
+        <w:t>Premissas</w:t>
+      </w:r>
+      <w:bookmarkEnd w:id="13"/>
+      <w:r>
+        <w:t xml:space="preserve"> </w:t>
       </w:r>
     </w:p>
     <w:p>
@@ -1881,11 +1856,14 @@
         <w:pStyle w:val="Ttulo2"/>
         <w:ind w:left="0"/>
       </w:pPr>
-      <w:bookmarkStart w:id="9" w:name="_17dp8vu" w:colFirst="0" w:colLast="0"/>
-      <w:bookmarkEnd w:id="9"/>
+      <w:bookmarkStart w:id="14" w:name="_Toc133683392"/>
       <w:r>
         <w:lastRenderedPageBreak/>
-        <w:t xml:space="preserve">Restrições </w:t>
+        <w:t>Restrições</w:t>
+      </w:r>
+      <w:bookmarkEnd w:id="14"/>
+      <w:r>
+        <w:t xml:space="preserve"> </w:t>
       </w:r>
     </w:p>
     <w:p>
@@ -1987,20 +1965,84 @@
     </w:p>
     <w:p>
       <w:pPr>
-        <w:spacing w:after="160"/>
-        <w:ind w:left="0" w:right="0"/>
-        <w:jc w:val="left"/>
+        <w:pStyle w:val="Ttulo1"/>
       </w:pPr>
       <w:r>
         <w:br w:type="page"/>
       </w:r>
-      <w:bookmarkStart w:id="10" w:name="_3rdcrjn" w:colFirst="0" w:colLast="0"/>
-      <w:bookmarkEnd w:id="10"/>
+      <w:bookmarkStart w:id="15" w:name="_Toc133683393"/>
+      <w:r>
+        <w:lastRenderedPageBreak/>
+        <w:t>Diagrama de Negócios</w:t>
+      </w:r>
+      <w:bookmarkEnd w:id="15"/>
+    </w:p>
+    <w:p>
+      <w:pPr>
+        <w:pStyle w:val="Ttulo1"/>
+      </w:pPr>
+      <w:bookmarkStart w:id="16" w:name="_Toc133683394"/>
+      <w:r>
+        <w:rPr>
+          <w:noProof/>
+        </w:rPr>
+        <w:drawing>
+          <wp:anchor distT="0" distB="0" distL="114300" distR="114300" simplePos="0" relativeHeight="251658240" behindDoc="0" locked="0" layoutInCell="1" allowOverlap="1" wp14:anchorId="684E31D8" wp14:editId="4E69224C">
+            <wp:simplePos x="0" y="0"/>
+            <wp:positionH relativeFrom="margin">
+              <wp:align>right</wp:align>
+            </wp:positionH>
+            <wp:positionV relativeFrom="paragraph">
+              <wp:posOffset>9525</wp:posOffset>
+            </wp:positionV>
+            <wp:extent cx="6341745" cy="6735445"/>
+            <wp:effectExtent l="0" t="0" r="1905" b="8255"/>
+            <wp:wrapNone/>
+            <wp:docPr id="4" name="Imagem 4" descr="Linha do tempo&#10;&#10;Descrição gerada automaticamente"/>
+            <wp:cNvGraphicFramePr>
+              <a:graphicFrameLocks xmlns:a="http://schemas.openxmlformats.org/drawingml/2006/main" noChangeAspect="1"/>
+            </wp:cNvGraphicFramePr>
+            <a:graphic xmlns:a="http://schemas.openxmlformats.org/drawingml/2006/main">
+              <a:graphicData uri="http://schemas.openxmlformats.org/drawingml/2006/picture">
+                <pic:pic xmlns:pic="http://schemas.openxmlformats.org/drawingml/2006/picture">
+                  <pic:nvPicPr>
+                    <pic:cNvPr id="4" name="Imagem 4" descr="Linha do tempo&#10;&#10;Descrição gerada automaticamente"/>
+                    <pic:cNvPicPr/>
+                  </pic:nvPicPr>
+                  <pic:blipFill>
+                    <a:blip r:embed="rId7">
+                      <a:extLst>
+                        <a:ext uri="{28A0092B-C50C-407E-A947-70E740481C1C}">
+                          <a14:useLocalDpi xmlns:a14="http://schemas.microsoft.com/office/drawing/2010/main" val="0"/>
+                        </a:ext>
+                      </a:extLst>
+                    </a:blip>
+                    <a:stretch>
+                      <a:fillRect/>
+                    </a:stretch>
+                  </pic:blipFill>
+                  <pic:spPr>
+                    <a:xfrm>
+                      <a:off x="0" y="0"/>
+                      <a:ext cx="6341745" cy="6735445"/>
+                    </a:xfrm>
+                    <a:prstGeom prst="rect">
+                      <a:avLst/>
+                    </a:prstGeom>
+                  </pic:spPr>
+                </pic:pic>
+              </a:graphicData>
+            </a:graphic>
+          </wp:anchor>
+        </w:drawing>
+      </w:r>
+      <w:bookmarkEnd w:id="16"/>
     </w:p>
     <w:sectPr>
-      <w:headerReference w:type="even" r:id="rId7"/>
-      <w:headerReference w:type="default" r:id="rId8"/>
-      <w:headerReference w:type="first" r:id="rId9"/>
+      <w:headerReference w:type="even" r:id="rId8"/>
+      <w:headerReference w:type="default" r:id="rId9"/>
+      <w:footerReference w:type="default" r:id="rId10"/>
+      <w:headerReference w:type="first" r:id="rId11"/>
       <w:pgSz w:w="11905" w:h="16840"/>
       <w:pgMar w:top="758" w:right="952" w:bottom="1275" w:left="966" w:header="720" w:footer="720" w:gutter="0"/>
       <w:pgNumType w:start="1"/>
@@ -2033,6 +2075,16 @@
     </w:p>
   </w:endnote>
 </w:endnotes>
+</file>
+
+<file path=word/footer1.xml><?xml version="1.0" encoding="utf-8"?>
+<w:ftr xmlns:wpc="http://schemas.microsoft.com/office/word/2010/wordprocessingCanvas" xmlns:cx="http://schemas.microsoft.com/office/drawing/2014/chartex" xmlns:cx1="http://schemas.microsoft.com/office/drawing/2015/9/8/chartex" xmlns:cx2="http://schemas.microsoft.com/office/drawing/2015/10/21/chartex" xmlns:cx3="http://schemas.microsoft.com/office/drawing/2016/5/9/chartex" xmlns:cx4="http://schemas.microsoft.com/office/drawing/2016/5/10/chartex" xmlns:cx5="http://schemas.microsoft.com/office/drawing/2016/5/11/chartex" xmlns:cx6="http://schemas.microsoft.com/office/drawing/2016/5/12/chartex" xmlns:cx7="http://schemas.microsoft.com/office/drawing/2016/5/13/chartex" xmlns:cx8="http://schemas.microsoft.com/office/drawing/2016/5/14/chartex" xmlns:mc="http://schemas.openxmlformats.org/markup-compatibility/2006" xmlns:aink="http://schemas.microsoft.com/office/drawing/2016/ink" xmlns:am3d="http://schemas.microsoft.com/office/drawing/2017/model3d" xmlns:o="urn:schemas-microsoft-com:office:office" xmlns:oel="http://schemas.microsoft.com/office/2019/extlst" xmlns:r="http://schemas.openxmlformats.org/officeDocument/2006/relationships" xmlns:m="http://schemas.openxmlformats.org/officeDocument/2006/math" xmlns:v="urn:schemas-microsoft-com:vml" xmlns:wp14="http://schemas.microsoft.com/office/word/2010/wordprocessingDrawing" xmlns:wp="http://schemas.openxmlformats.org/drawingml/2006/wordprocessingDrawing" xmlns:w10="urn:schemas-microsoft-com:office:word" xmlns:w="http://schemas.openxmlformats.org/wordprocessingml/2006/main" xmlns:w14="http://schemas.microsoft.com/office/word/2010/wordml" xmlns:w15="http://schemas.microsoft.com/office/word/2012/wordml" xmlns:w16cex="http://schemas.microsoft.com/office/word/2018/wordml/cex" xmlns:w16cid="http://schemas.microsoft.com/office/word/2016/wordml/cid" xmlns:w16="http://schemas.microsoft.com/office/word/2018/wordml" xmlns:w16du="http://schemas.microsoft.com/office/word/2023/wordml/word16du" xmlns:w16sdtdh="http://schemas.microsoft.com/office/word/2020/wordml/sdtdatahash" xmlns:w16se="http://schemas.microsoft.com/office/word/2015/wordml/symex" xmlns:wpg="http://schemas.microsoft.com/office/word/2010/wordprocessingGroup" xmlns:wpi="http://schemas.microsoft.com/office/word/2010/wordprocessingInk" xmlns:wne="http://schemas.microsoft.com/office/word/2006/wordml" xmlns:wps="http://schemas.microsoft.com/office/word/2010/wordprocessingShape" mc:Ignorable="w14 w15 w16se w16cid w16 w16cex w16sdtdh wp14">
+  <w:p>
+    <w:pPr>
+      <w:pStyle w:val="Rodap"/>
+    </w:pPr>
+  </w:p>
+</w:ftr>
 </file>
 
 <file path=word/footnotes.xml><?xml version="1.0" encoding="utf-8"?>
@@ -2126,7 +2178,7 @@
             </wp:anchor>
           </w:drawing>
         </mc:Choice>
-        <mc:Fallback xmlns:dgm="http://schemas.openxmlformats.org/drawingml/2006/diagram" xmlns:lc="http://schemas.openxmlformats.org/drawingml/2006/lockedCanvas" xmlns:c="http://schemas.openxmlformats.org/drawingml/2006/chart" xmlns:pic="http://schemas.openxmlformats.org/drawingml/2006/picture" xmlns:a="http://schemas.openxmlformats.org/drawingml/2006/main" xmlns:sl="http://schemas.openxmlformats.org/schemaLibrary/2006/main">
+        <mc:Fallback xmlns:sl="http://schemas.openxmlformats.org/schemaLibrary/2006/main" xmlns:a="http://schemas.openxmlformats.org/drawingml/2006/main" xmlns:pic="http://schemas.openxmlformats.org/drawingml/2006/picture" xmlns:c="http://schemas.openxmlformats.org/drawingml/2006/chart" xmlns:lc="http://schemas.openxmlformats.org/drawingml/2006/lockedCanvas" xmlns:dgm="http://schemas.openxmlformats.org/drawingml/2006/diagram">
           <w:drawing>
             <wp:anchor allowOverlap="1" behindDoc="1" distB="0" distT="0" distL="0" distR="0" hidden="0" layoutInCell="1" locked="0" relativeHeight="0" simplePos="0">
               <wp:simplePos x="0" y="0"/>
@@ -2240,7 +2292,7 @@
             </wp:anchor>
           </w:drawing>
         </mc:Choice>
-        <mc:Fallback xmlns:dgm="http://schemas.openxmlformats.org/drawingml/2006/diagram" xmlns:lc="http://schemas.openxmlformats.org/drawingml/2006/lockedCanvas" xmlns:c="http://schemas.openxmlformats.org/drawingml/2006/chart" xmlns:pic="http://schemas.openxmlformats.org/drawingml/2006/picture" xmlns:a="http://schemas.openxmlformats.org/drawingml/2006/main" xmlns:sl="http://schemas.openxmlformats.org/schemaLibrary/2006/main">
+        <mc:Fallback xmlns:sl="http://schemas.openxmlformats.org/schemaLibrary/2006/main" xmlns:a="http://schemas.openxmlformats.org/drawingml/2006/main" xmlns:pic="http://schemas.openxmlformats.org/drawingml/2006/picture" xmlns:c="http://schemas.openxmlformats.org/drawingml/2006/chart" xmlns:lc="http://schemas.openxmlformats.org/drawingml/2006/lockedCanvas" xmlns:dgm="http://schemas.openxmlformats.org/drawingml/2006/diagram">
           <w:drawing>
             <wp:anchor allowOverlap="1" behindDoc="1" distB="0" distT="0" distL="0" distR="0" hidden="0" layoutInCell="1" locked="0" relativeHeight="0" simplePos="0">
               <wp:simplePos x="0" y="0"/>
@@ -2354,7 +2406,7 @@
             </wp:anchor>
           </w:drawing>
         </mc:Choice>
-        <mc:Fallback xmlns:dgm="http://schemas.openxmlformats.org/drawingml/2006/diagram" xmlns:lc="http://schemas.openxmlformats.org/drawingml/2006/lockedCanvas" xmlns:c="http://schemas.openxmlformats.org/drawingml/2006/chart" xmlns:pic="http://schemas.openxmlformats.org/drawingml/2006/picture" xmlns:a="http://schemas.openxmlformats.org/drawingml/2006/main" xmlns:sl="http://schemas.openxmlformats.org/schemaLibrary/2006/main">
+        <mc:Fallback xmlns:sl="http://schemas.openxmlformats.org/schemaLibrary/2006/main" xmlns:a="http://schemas.openxmlformats.org/drawingml/2006/main" xmlns:pic="http://schemas.openxmlformats.org/drawingml/2006/picture" xmlns:c="http://schemas.openxmlformats.org/drawingml/2006/chart" xmlns:lc="http://schemas.openxmlformats.org/drawingml/2006/lockedCanvas" xmlns:dgm="http://schemas.openxmlformats.org/drawingml/2006/diagram">
           <w:drawing>
             <wp:anchor allowOverlap="1" behindDoc="1" distB="0" distT="0" distL="0" distR="0" hidden="0" layoutInCell="1" locked="0" relativeHeight="0" simplePos="0">
               <wp:simplePos x="0" y="0"/>
@@ -3508,6 +3560,40 @@
       <w:u w:val="single"/>
     </w:rPr>
   </w:style>
+  <w:style w:type="character" w:styleId="MenoPendente">
+    <w:name w:val="Unresolved Mention"/>
+    <w:basedOn w:val="Fontepargpadro"/>
+    <w:uiPriority w:val="99"/>
+    <w:semiHidden/>
+    <w:unhideWhenUsed/>
+    <w:rsid w:val="00960DD2"/>
+    <w:rPr>
+      <w:color w:val="605E5C"/>
+      <w:shd w:val="clear" w:color="auto" w:fill="E1DFDD"/>
+    </w:rPr>
+  </w:style>
+  <w:style w:type="paragraph" w:styleId="Rodap">
+    <w:name w:val="footer"/>
+    <w:basedOn w:val="Normal"/>
+    <w:link w:val="RodapChar"/>
+    <w:uiPriority w:val="99"/>
+    <w:unhideWhenUsed/>
+    <w:rsid w:val="005D1B89"/>
+    <w:pPr>
+      <w:tabs>
+        <w:tab w:val="center" w:pos="4252"/>
+        <w:tab w:val="right" w:pos="8504"/>
+      </w:tabs>
+      <w:spacing w:after="0" w:line="240" w:lineRule="auto"/>
+    </w:pPr>
+  </w:style>
+  <w:style w:type="character" w:customStyle="1" w:styleId="RodapChar">
+    <w:name w:val="Rodapé Char"/>
+    <w:basedOn w:val="Fontepargpadro"/>
+    <w:link w:val="Rodap"/>
+    <w:uiPriority w:val="99"/>
+    <w:rsid w:val="005D1B89"/>
+  </w:style>
 </w:styles>
 </file>
 

</xml_diff>

<commit_message>
@FelipeAndradex Correção no contexto da documentação
</commit_message>
<xml_diff>
--- a/Mercurio/Documentacao/Documentacao-PROJETO-MERCURIO (1).docx
+++ b/Mercurio/Documentacao/Documentacao-PROJETO-MERCURIO (1).docx
@@ -268,25 +268,7 @@
           <w:sz w:val="28"/>
           <w:szCs w:val="28"/>
         </w:rPr>
-        <w:t xml:space="preserve">Amanda </w:t>
-      </w:r>
-      <w:proofErr w:type="spellStart"/>
-      <w:r>
-        <w:rPr>
-          <w:color w:val="000000"/>
-          <w:sz w:val="28"/>
-          <w:szCs w:val="28"/>
-        </w:rPr>
-        <w:t>Stefany</w:t>
-      </w:r>
-      <w:proofErr w:type="spellEnd"/>
-      <w:r>
-        <w:rPr>
-          <w:color w:val="000000"/>
-          <w:sz w:val="28"/>
-          <w:szCs w:val="28"/>
-        </w:rPr>
-        <w:t xml:space="preserve"> Godoy</w:t>
+        <w:t>Amanda Stefany Godoy</w:t>
       </w:r>
     </w:p>
     <w:p>
@@ -908,7 +890,19 @@
         <w:rPr>
           <w:color w:val="auto"/>
         </w:rPr>
-        <w:t>Outra vantagem dos sensores de bloqueio é a possibilidade de integrá-los a sistemas de gestão de estoques, permitindo um controle mais preciso da circulação de mercadorias e evitando a falta ou excesso de produtos nas prateleiras. Isso pode levar a uma redução nos custos operacionais do estabelecimento e a um aumento na eficiência da gestão de estoques.</w:t>
+        <w:t xml:space="preserve">Outra vantagem dos sensores de bloqueio é a possibilidade de integrá-los a sistemas de gestão de estoques, permitindo um </w:t>
+      </w:r>
+      <w:r>
+        <w:rPr>
+          <w:color w:val="auto"/>
+        </w:rPr>
+        <w:t xml:space="preserve">monitoramento </w:t>
+      </w:r>
+      <w:r>
+        <w:rPr>
+          <w:color w:val="auto"/>
+        </w:rPr>
+        <w:t>mais preciso da circulação de mercadorias e evitando a falta ou excesso de produtos nas prateleiras. Isso pode levar a uma redução nos custos operacionais do estabelecimento e a um aumento na eficiência da gestão de estoques.</w:t>
       </w:r>
     </w:p>
     <w:p>
@@ -1035,55 +1029,27 @@
         <w:rPr>
           <w:color w:val="auto"/>
         </w:rPr>
-        <w:t xml:space="preserve">Com a crescente competição no mercado varejista, as empresas buscam por soluções inovadoras para aumentar a efetividade de suas estratégias de venda e fidelização de clientes. Segundo uma pesquisa realizada pela consultoria </w:t>
-      </w:r>
-      <w:proofErr w:type="spellStart"/>
-      <w:r>
-        <w:rPr>
-          <w:color w:val="auto"/>
-        </w:rPr>
-        <w:t>GfK</w:t>
-      </w:r>
-      <w:proofErr w:type="spellEnd"/>
-      <w:r>
-        <w:rPr>
-          <w:color w:val="auto"/>
-        </w:rPr>
-        <w:t>, 86% dos consumidores estão dispostos a pagar mais por uma boa experiência de compra.</w:t>
-      </w:r>
-    </w:p>
-    <w:p>
-      <w:pPr>
-        <w:rPr>
-          <w:color w:val="auto"/>
-        </w:rPr>
-      </w:pPr>
-    </w:p>
-    <w:p>
-      <w:pPr>
-        <w:rPr>
-          <w:color w:val="auto"/>
-        </w:rPr>
-      </w:pPr>
-      <w:r>
-        <w:rPr>
-          <w:color w:val="auto"/>
-        </w:rPr>
-        <w:t xml:space="preserve">O uso de sensores de bloqueio para controlar o fluxo de pessoas em um mercado apresenta-se como uma solução promissora para melhorar a experiência do cliente e aumentar as vendas. Segundo um estudo realizado pela Forrester </w:t>
-      </w:r>
-      <w:proofErr w:type="spellStart"/>
-      <w:r>
-        <w:rPr>
-          <w:color w:val="auto"/>
-        </w:rPr>
-        <w:t>Research</w:t>
-      </w:r>
-      <w:proofErr w:type="spellEnd"/>
-      <w:r>
-        <w:rPr>
-          <w:color w:val="auto"/>
-        </w:rPr>
-        <w:t>, a implementação de tecnologias que melhoram a experiência do cliente pode aumentar a receita em até 10%.</w:t>
+        <w:t>Com a crescente competição no mercado varejista, as empresas buscam por soluções inovadoras para aumentar a efetividade de suas estratégias de venda e fidelização de clientes. Segundo uma pesquisa realizada pela consultoria GfK, 86% dos consumidores estão dispostos a pagar mais por uma boa experiência de compra.</w:t>
+      </w:r>
+    </w:p>
+    <w:p>
+      <w:pPr>
+        <w:rPr>
+          <w:color w:val="auto"/>
+        </w:rPr>
+      </w:pPr>
+    </w:p>
+    <w:p>
+      <w:pPr>
+        <w:rPr>
+          <w:color w:val="auto"/>
+        </w:rPr>
+      </w:pPr>
+      <w:r>
+        <w:rPr>
+          <w:color w:val="auto"/>
+        </w:rPr>
+        <w:t>O uso de sensores de bloqueio para controlar o fluxo de pessoas em um mercado apresenta-se como uma solução promissora para melhorar a experiência do cliente e aumentar as vendas. Segundo um estudo realizado pela Forrester Research, a implementação de tecnologias que melhoram a experiência do cliente pode aumentar a receita em até 10%.</w:t>
       </w:r>
     </w:p>
     <w:p>
@@ -1123,49 +1089,7 @@
         <w:rPr>
           <w:color w:val="auto"/>
         </w:rPr>
-        <w:t xml:space="preserve">Além disso, a gestão eficiente do fluxo de pessoas tem impacto direto na segurança e na qualidade da experiência do cliente. Com a possibilidade de identificar horários de maior movimento, o mercado poderá planejar a escala de funcionários e adotar medidas de prevenção de aglomerações, garantindo a segurança dos clientes e dos funcionários. Segundo um estudo da </w:t>
-      </w:r>
-      <w:proofErr w:type="spellStart"/>
-      <w:r>
-        <w:rPr>
-          <w:color w:val="auto"/>
-        </w:rPr>
-        <w:t>Fidelity</w:t>
-      </w:r>
-      <w:proofErr w:type="spellEnd"/>
-      <w:r>
-        <w:rPr>
-          <w:color w:val="auto"/>
-        </w:rPr>
-        <w:t xml:space="preserve"> </w:t>
-      </w:r>
-      <w:proofErr w:type="spellStart"/>
-      <w:r>
-        <w:rPr>
-          <w:color w:val="auto"/>
-        </w:rPr>
-        <w:t>National</w:t>
-      </w:r>
-      <w:proofErr w:type="spellEnd"/>
-      <w:r>
-        <w:rPr>
-          <w:color w:val="auto"/>
-        </w:rPr>
-        <w:t xml:space="preserve"> </w:t>
-      </w:r>
-      <w:proofErr w:type="spellStart"/>
-      <w:r>
-        <w:rPr>
-          <w:color w:val="auto"/>
-        </w:rPr>
-        <w:t>Information</w:t>
-      </w:r>
-      <w:proofErr w:type="spellEnd"/>
-      <w:r>
-        <w:rPr>
-          <w:color w:val="auto"/>
-        </w:rPr>
-        <w:t xml:space="preserve"> Services (FIS), 85% dos consumidores esperam que as empresas tomem medidas para proteger sua saúde e segurança.</w:t>
+        <w:t>Além disso, a gestão eficiente do fluxo de pessoas tem impacto direto na segurança e na qualidade da experiência do cliente. Com a possibilidade de identificar horários de maior movimento, o mercado poderá planejar a escala de funcionários e adotar medidas de prevenção de aglomerações, garantindo a segurança dos clientes e dos funcionários. Segundo um estudo da Fidelity National Information Services (FIS), 85% dos consumidores esperam que as empresas tomem medidas para proteger sua saúde e segurança.</w:t>
       </w:r>
     </w:p>
     <w:p>
@@ -2178,7 +2102,7 @@
             </wp:anchor>
           </w:drawing>
         </mc:Choice>
-        <mc:Fallback xmlns:sl="http://schemas.openxmlformats.org/schemaLibrary/2006/main" xmlns:a="http://schemas.openxmlformats.org/drawingml/2006/main" xmlns:pic="http://schemas.openxmlformats.org/drawingml/2006/picture" xmlns:c="http://schemas.openxmlformats.org/drawingml/2006/chart" xmlns:lc="http://schemas.openxmlformats.org/drawingml/2006/lockedCanvas" xmlns:dgm="http://schemas.openxmlformats.org/drawingml/2006/diagram">
+        <mc:Fallback xmlns:dgm="http://schemas.openxmlformats.org/drawingml/2006/diagram" xmlns:lc="http://schemas.openxmlformats.org/drawingml/2006/lockedCanvas" xmlns:c="http://schemas.openxmlformats.org/drawingml/2006/chart" xmlns:pic="http://schemas.openxmlformats.org/drawingml/2006/picture" xmlns:a="http://schemas.openxmlformats.org/drawingml/2006/main" xmlns:sl="http://schemas.openxmlformats.org/schemaLibrary/2006/main">
           <w:drawing>
             <wp:anchor allowOverlap="1" behindDoc="1" distB="0" distT="0" distL="0" distR="0" hidden="0" layoutInCell="1" locked="0" relativeHeight="0" simplePos="0">
               <wp:simplePos x="0" y="0"/>
@@ -2292,7 +2216,7 @@
             </wp:anchor>
           </w:drawing>
         </mc:Choice>
-        <mc:Fallback xmlns:sl="http://schemas.openxmlformats.org/schemaLibrary/2006/main" xmlns:a="http://schemas.openxmlformats.org/drawingml/2006/main" xmlns:pic="http://schemas.openxmlformats.org/drawingml/2006/picture" xmlns:c="http://schemas.openxmlformats.org/drawingml/2006/chart" xmlns:lc="http://schemas.openxmlformats.org/drawingml/2006/lockedCanvas" xmlns:dgm="http://schemas.openxmlformats.org/drawingml/2006/diagram">
+        <mc:Fallback xmlns:dgm="http://schemas.openxmlformats.org/drawingml/2006/diagram" xmlns:lc="http://schemas.openxmlformats.org/drawingml/2006/lockedCanvas" xmlns:c="http://schemas.openxmlformats.org/drawingml/2006/chart" xmlns:pic="http://schemas.openxmlformats.org/drawingml/2006/picture" xmlns:a="http://schemas.openxmlformats.org/drawingml/2006/main" xmlns:sl="http://schemas.openxmlformats.org/schemaLibrary/2006/main">
           <w:drawing>
             <wp:anchor allowOverlap="1" behindDoc="1" distB="0" distT="0" distL="0" distR="0" hidden="0" layoutInCell="1" locked="0" relativeHeight="0" simplePos="0">
               <wp:simplePos x="0" y="0"/>
@@ -2406,7 +2330,7 @@
             </wp:anchor>
           </w:drawing>
         </mc:Choice>
-        <mc:Fallback xmlns:sl="http://schemas.openxmlformats.org/schemaLibrary/2006/main" xmlns:a="http://schemas.openxmlformats.org/drawingml/2006/main" xmlns:pic="http://schemas.openxmlformats.org/drawingml/2006/picture" xmlns:c="http://schemas.openxmlformats.org/drawingml/2006/chart" xmlns:lc="http://schemas.openxmlformats.org/drawingml/2006/lockedCanvas" xmlns:dgm="http://schemas.openxmlformats.org/drawingml/2006/diagram">
+        <mc:Fallback xmlns:dgm="http://schemas.openxmlformats.org/drawingml/2006/diagram" xmlns:lc="http://schemas.openxmlformats.org/drawingml/2006/lockedCanvas" xmlns:c="http://schemas.openxmlformats.org/drawingml/2006/chart" xmlns:pic="http://schemas.openxmlformats.org/drawingml/2006/picture" xmlns:a="http://schemas.openxmlformats.org/drawingml/2006/main" xmlns:sl="http://schemas.openxmlformats.org/schemaLibrary/2006/main">
           <w:drawing>
             <wp:anchor allowOverlap="1" behindDoc="1" distB="0" distT="0" distL="0" distR="0" hidden="0" layoutInCell="1" locked="0" relativeHeight="0" simplePos="0">
               <wp:simplePos x="0" y="0"/>

</xml_diff>